<commit_message>
Actualizo documentación con nuevo id para common:range:minmaxthres:double
</commit_message>
<xml_diff>
--- a/doc/Modelo de datos metering.docx
+++ b/doc/Modelo de datos metering.docx
@@ -3181,7 +3181,29 @@
                 <w:sz w:val="28"/>
                 <w:szCs w:val="20"/>
               </w:rPr>
-              <w:t xml:space="preserve">0x00000001 – 0xfff00001  </w:t>
+              <w:t>0x00000001 – 0x</w:t>
+            </w:r>
+            <w:r>
+              <w:rPr>
+                <w:rFonts w:ascii="Consolas" w:hAnsi="Consolas" w:cs="Consolas"/>
+                <w:i/>
+                <w:iCs/>
+                <w:color w:val="262626" w:themeColor="text1" w:themeTint="D9"/>
+                <w:sz w:val="28"/>
+                <w:szCs w:val="20"/>
+              </w:rPr>
+              <w:t>FFF</w:t>
+            </w:r>
+            <w:r>
+              <w:rPr>
+                <w:rFonts w:ascii="Consolas" w:hAnsi="Consolas" w:cs="Consolas"/>
+                <w:i/>
+                <w:iCs/>
+                <w:color w:val="262626" w:themeColor="text1" w:themeTint="D9"/>
+                <w:sz w:val="28"/>
+                <w:szCs w:val="20"/>
+              </w:rPr>
+              <w:t xml:space="preserve">00001  </w:t>
             </w:r>
           </w:p>
         </w:tc>
@@ -3279,7 +3301,29 @@
                 <w:sz w:val="28"/>
                 <w:szCs w:val="20"/>
               </w:rPr>
-              <w:t xml:space="preserve">0x00000002 – 0xfff00002  </w:t>
+              <w:t>0x00000002 – 0x</w:t>
+            </w:r>
+            <w:r>
+              <w:rPr>
+                <w:rFonts w:ascii="Consolas" w:hAnsi="Consolas" w:cs="Consolas"/>
+                <w:i/>
+                <w:iCs/>
+                <w:color w:val="262626" w:themeColor="text1" w:themeTint="D9"/>
+                <w:sz w:val="28"/>
+                <w:szCs w:val="20"/>
+              </w:rPr>
+              <w:t>FFF</w:t>
+            </w:r>
+            <w:r>
+              <w:rPr>
+                <w:rFonts w:ascii="Consolas" w:hAnsi="Consolas" w:cs="Consolas"/>
+                <w:i/>
+                <w:iCs/>
+                <w:color w:val="262626" w:themeColor="text1" w:themeTint="D9"/>
+                <w:sz w:val="28"/>
+                <w:szCs w:val="20"/>
+              </w:rPr>
+              <w:t xml:space="preserve">00002  </w:t>
             </w:r>
           </w:p>
         </w:tc>
@@ -3378,7 +3422,29 @@
                 <w:sz w:val="28"/>
                 <w:szCs w:val="20"/>
               </w:rPr>
-              <w:t xml:space="preserve">0x00000003 – 0xfff00003  </w:t>
+              <w:t>0x00000003 – 0x</w:t>
+            </w:r>
+            <w:r>
+              <w:rPr>
+                <w:rFonts w:ascii="Consolas" w:hAnsi="Consolas" w:cs="Consolas"/>
+                <w:i/>
+                <w:iCs/>
+                <w:color w:val="262626" w:themeColor="text1" w:themeTint="D9"/>
+                <w:sz w:val="28"/>
+                <w:szCs w:val="20"/>
+              </w:rPr>
+              <w:t>FFF</w:t>
+            </w:r>
+            <w:r>
+              <w:rPr>
+                <w:rFonts w:ascii="Consolas" w:hAnsi="Consolas" w:cs="Consolas"/>
+                <w:i/>
+                <w:iCs/>
+                <w:color w:val="262626" w:themeColor="text1" w:themeTint="D9"/>
+                <w:sz w:val="28"/>
+                <w:szCs w:val="20"/>
+              </w:rPr>
+              <w:t xml:space="preserve">00003  </w:t>
             </w:r>
           </w:p>
         </w:tc>
@@ -3463,7 +3529,29 @@
                 <w:sz w:val="28"/>
                 <w:szCs w:val="20"/>
               </w:rPr>
-              <w:t>0x00000004 – 0xfff00004</w:t>
+              <w:t>0x00000004 – 0x</w:t>
+            </w:r>
+            <w:r>
+              <w:rPr>
+                <w:rFonts w:ascii="Consolas" w:hAnsi="Consolas" w:cs="Consolas"/>
+                <w:i/>
+                <w:iCs/>
+                <w:color w:val="262626" w:themeColor="text1" w:themeTint="D9"/>
+                <w:sz w:val="28"/>
+                <w:szCs w:val="20"/>
+              </w:rPr>
+              <w:t>FFF</w:t>
+            </w:r>
+            <w:r>
+              <w:rPr>
+                <w:rFonts w:ascii="Consolas" w:hAnsi="Consolas" w:cs="Consolas"/>
+                <w:i/>
+                <w:iCs/>
+                <w:color w:val="262626" w:themeColor="text1" w:themeTint="D9"/>
+                <w:sz w:val="28"/>
+                <w:szCs w:val="20"/>
+              </w:rPr>
+              <w:t>00004</w:t>
             </w:r>
             <w:r>
               <w:rPr>
@@ -3572,7 +3660,29 @@
                 <w:sz w:val="28"/>
                 <w:szCs w:val="20"/>
               </w:rPr>
-              <w:t>0x00000005 – 0xfff00005</w:t>
+              <w:t>0x00000005 – 0x</w:t>
+            </w:r>
+            <w:r>
+              <w:rPr>
+                <w:rFonts w:ascii="Consolas" w:hAnsi="Consolas" w:cs="Consolas"/>
+                <w:i/>
+                <w:iCs/>
+                <w:color w:val="262626" w:themeColor="text1" w:themeTint="D9"/>
+                <w:sz w:val="28"/>
+                <w:szCs w:val="20"/>
+              </w:rPr>
+              <w:t>FFF</w:t>
+            </w:r>
+            <w:r>
+              <w:rPr>
+                <w:rFonts w:ascii="Consolas" w:hAnsi="Consolas" w:cs="Consolas"/>
+                <w:i/>
+                <w:iCs/>
+                <w:color w:val="262626" w:themeColor="text1" w:themeTint="D9"/>
+                <w:sz w:val="28"/>
+                <w:szCs w:val="20"/>
+              </w:rPr>
+              <w:t>00005</w:t>
             </w:r>
             <w:r>
               <w:rPr>
@@ -3682,7 +3792,29 @@
                 <w:sz w:val="28"/>
                 <w:szCs w:val="20"/>
               </w:rPr>
-              <w:t>0x00000006 – 0xfff00006</w:t>
+              <w:t>0x00000006 – 0x</w:t>
+            </w:r>
+            <w:r>
+              <w:rPr>
+                <w:rFonts w:ascii="Consolas" w:hAnsi="Consolas" w:cs="Consolas"/>
+                <w:i/>
+                <w:iCs/>
+                <w:color w:val="262626" w:themeColor="text1" w:themeTint="D9"/>
+                <w:sz w:val="28"/>
+                <w:szCs w:val="20"/>
+              </w:rPr>
+              <w:t>FFF</w:t>
+            </w:r>
+            <w:r>
+              <w:rPr>
+                <w:rFonts w:ascii="Consolas" w:hAnsi="Consolas" w:cs="Consolas"/>
+                <w:i/>
+                <w:iCs/>
+                <w:color w:val="262626" w:themeColor="text1" w:themeTint="D9"/>
+                <w:sz w:val="28"/>
+                <w:szCs w:val="20"/>
+              </w:rPr>
+              <w:t>00006</w:t>
             </w:r>
             <w:r>
               <w:rPr>
@@ -3792,7 +3924,29 @@
                 <w:sz w:val="28"/>
                 <w:szCs w:val="20"/>
               </w:rPr>
-              <w:t>0x00000007 – 0xfff00007</w:t>
+              <w:t>0x00000007 – 0x</w:t>
+            </w:r>
+            <w:r>
+              <w:rPr>
+                <w:rFonts w:ascii="Consolas" w:hAnsi="Consolas" w:cs="Consolas"/>
+                <w:i/>
+                <w:iCs/>
+                <w:color w:val="262626" w:themeColor="text1" w:themeTint="D9"/>
+                <w:sz w:val="28"/>
+                <w:szCs w:val="20"/>
+              </w:rPr>
+              <w:t>FFF</w:t>
+            </w:r>
+            <w:r>
+              <w:rPr>
+                <w:rFonts w:ascii="Consolas" w:hAnsi="Consolas" w:cs="Consolas"/>
+                <w:i/>
+                <w:iCs/>
+                <w:color w:val="262626" w:themeColor="text1" w:themeTint="D9"/>
+                <w:sz w:val="28"/>
+                <w:szCs w:val="20"/>
+              </w:rPr>
+              <w:t>00007</w:t>
             </w:r>
             <w:r>
               <w:rPr>
@@ -3914,7 +4068,29 @@
                 <w:sz w:val="28"/>
                 <w:szCs w:val="20"/>
               </w:rPr>
-              <w:t>0x00000008 – 0xfff00008</w:t>
+              <w:t>0x00000008 – 0x</w:t>
+            </w:r>
+            <w:r>
+              <w:rPr>
+                <w:rFonts w:ascii="Consolas" w:hAnsi="Consolas" w:cs="Consolas"/>
+                <w:i/>
+                <w:iCs/>
+                <w:color w:val="262626" w:themeColor="text1" w:themeTint="D9"/>
+                <w:sz w:val="28"/>
+                <w:szCs w:val="20"/>
+              </w:rPr>
+              <w:t>FFF</w:t>
+            </w:r>
+            <w:r>
+              <w:rPr>
+                <w:rFonts w:ascii="Consolas" w:hAnsi="Consolas" w:cs="Consolas"/>
+                <w:i/>
+                <w:iCs/>
+                <w:color w:val="262626" w:themeColor="text1" w:themeTint="D9"/>
+                <w:sz w:val="28"/>
+                <w:szCs w:val="20"/>
+              </w:rPr>
+              <w:t>00008</w:t>
             </w:r>
             <w:r>
               <w:rPr>
@@ -4050,7 +4226,29 @@
                 <w:sz w:val="28"/>
                 <w:szCs w:val="20"/>
               </w:rPr>
-              <w:t>0x00000009 – 0xfff00009</w:t>
+              <w:t>0x00000009 – 0x</w:t>
+            </w:r>
+            <w:r>
+              <w:rPr>
+                <w:rFonts w:ascii="Consolas" w:hAnsi="Consolas" w:cs="Consolas"/>
+                <w:i/>
+                <w:iCs/>
+                <w:color w:val="262626" w:themeColor="text1" w:themeTint="D9"/>
+                <w:sz w:val="28"/>
+                <w:szCs w:val="20"/>
+              </w:rPr>
+              <w:t>FFF</w:t>
+            </w:r>
+            <w:r>
+              <w:rPr>
+                <w:rFonts w:ascii="Consolas" w:hAnsi="Consolas" w:cs="Consolas"/>
+                <w:i/>
+                <w:iCs/>
+                <w:color w:val="262626" w:themeColor="text1" w:themeTint="D9"/>
+                <w:sz w:val="28"/>
+                <w:szCs w:val="20"/>
+              </w:rPr>
+              <w:t>00009</w:t>
             </w:r>
             <w:r>
               <w:rPr>
@@ -4186,7 +4384,29 @@
                 <w:sz w:val="28"/>
                 <w:szCs w:val="20"/>
               </w:rPr>
-              <w:t>0x0000000A – 0xfff0000A</w:t>
+              <w:t>0x0000000A – 0x</w:t>
+            </w:r>
+            <w:r>
+              <w:rPr>
+                <w:rFonts w:ascii="Consolas" w:hAnsi="Consolas" w:cs="Consolas"/>
+                <w:i/>
+                <w:iCs/>
+                <w:color w:val="262626" w:themeColor="text1" w:themeTint="D9"/>
+                <w:sz w:val="28"/>
+                <w:szCs w:val="20"/>
+              </w:rPr>
+              <w:t>FFF</w:t>
+            </w:r>
+            <w:r>
+              <w:rPr>
+                <w:rFonts w:ascii="Consolas" w:hAnsi="Consolas" w:cs="Consolas"/>
+                <w:i/>
+                <w:iCs/>
+                <w:color w:val="262626" w:themeColor="text1" w:themeTint="D9"/>
+                <w:sz w:val="28"/>
+                <w:szCs w:val="20"/>
+              </w:rPr>
+              <w:t>0000A</w:t>
             </w:r>
             <w:r>
               <w:rPr>
@@ -4320,7 +4540,51 @@
                 <w:sz w:val="28"/>
                 <w:szCs w:val="20"/>
               </w:rPr>
-              <w:t xml:space="preserve">0x00010000 – 0xfff10000  </w:t>
+              <w:t>0x000</w:t>
+            </w:r>
+            <w:r>
+              <w:rPr>
+                <w:rFonts w:ascii="Consolas" w:hAnsi="Consolas" w:cs="Consolas"/>
+                <w:i/>
+                <w:iCs/>
+                <w:color w:val="262626" w:themeColor="text1" w:themeTint="D9"/>
+                <w:sz w:val="28"/>
+                <w:szCs w:val="20"/>
+              </w:rPr>
+              <w:t>F</w:t>
+            </w:r>
+            <w:r>
+              <w:rPr>
+                <w:rFonts w:ascii="Consolas" w:hAnsi="Consolas" w:cs="Consolas"/>
+                <w:i/>
+                <w:iCs/>
+                <w:color w:val="262626" w:themeColor="text1" w:themeTint="D9"/>
+                <w:sz w:val="28"/>
+                <w:szCs w:val="20"/>
+              </w:rPr>
+              <w:t>0000 – 0x</w:t>
+            </w:r>
+            <w:r>
+              <w:rPr>
+                <w:rFonts w:ascii="Consolas" w:hAnsi="Consolas" w:cs="Consolas"/>
+                <w:i/>
+                <w:iCs/>
+                <w:color w:val="262626" w:themeColor="text1" w:themeTint="D9"/>
+                <w:sz w:val="28"/>
+                <w:szCs w:val="20"/>
+              </w:rPr>
+              <w:t>FFFF</w:t>
+            </w:r>
+            <w:r>
+              <w:rPr>
+                <w:rFonts w:ascii="Consolas" w:hAnsi="Consolas" w:cs="Consolas"/>
+                <w:i/>
+                <w:iCs/>
+                <w:color w:val="262626" w:themeColor="text1" w:themeTint="D9"/>
+                <w:sz w:val="28"/>
+                <w:szCs w:val="20"/>
+              </w:rPr>
+              <w:t xml:space="preserve">0000  </w:t>
             </w:r>
           </w:p>
         </w:tc>
@@ -5576,25 +5840,7 @@
                 <w:i/>
                 <w:sz w:val="28"/>
               </w:rPr>
-              <w:t xml:space="preserve">Objeto que contiene un </w:t>
-            </w:r>
-            <w:proofErr w:type="spellStart"/>
-            <w:r>
-              <w:rPr>
-                <w:rFonts w:ascii="Consolas" w:hAnsi="Consolas" w:cs="Consolas"/>
-                <w:i/>
-                <w:sz w:val="28"/>
-              </w:rPr>
-              <w:t>array</w:t>
-            </w:r>
-            <w:proofErr w:type="spellEnd"/>
-            <w:r>
-              <w:rPr>
-                <w:rFonts w:ascii="Consolas" w:hAnsi="Consolas" w:cs="Consolas"/>
-                <w:i/>
-                <w:sz w:val="28"/>
-              </w:rPr>
-              <w:t xml:space="preserve"> de los diferentes analizadores integrados. </w:t>
+              <w:t xml:space="preserve">Objeto que contiene un array de los diferentes analizadores integrados. </w:t>
             </w:r>
             <w:r>
               <w:rPr>
@@ -7690,8 +7936,6 @@
               </w:rPr>
               <w:t xml:space="preserve">  </w:t>
             </w:r>
-            <w:bookmarkStart w:id="0" w:name="_GoBack"/>
-            <w:bookmarkEnd w:id="0"/>
             <w:r>
               <w:rPr>
                 <w:rFonts w:ascii="Consolas" w:hAnsi="Consolas" w:cs="Consolas"/>
@@ -31322,8 +31566,10 @@
                 <w:i/>
                 <w:sz w:val="28"/>
               </w:rPr>
-              <w:t>1</w:t>
-            </w:r>
+              <w:t>F</w:t>
+            </w:r>
+            <w:bookmarkStart w:id="0" w:name="_GoBack"/>
+            <w:bookmarkEnd w:id="0"/>
             <w:r>
               <w:rPr>
                 <w:rFonts w:ascii="Consolas" w:hAnsi="Consolas" w:cs="Consolas"/>
@@ -31401,7 +31647,7 @@
                 <w:i/>
                 <w:sz w:val="28"/>
               </w:rPr>
-              <w:t>1</w:t>
+              <w:t>F</w:t>
             </w:r>
             <w:r>
               <w:rPr>
@@ -31442,7 +31688,7 @@
                 <w:i/>
                 <w:sz w:val="28"/>
               </w:rPr>
-              <w:t>1</w:t>
+              <w:t>F</w:t>
             </w:r>
             <w:r>
               <w:rPr>

</xml_diff>

<commit_message>
Actualizo AMManager incluyendo alarmas de energía y nuevo objeto cfg.minmax con los límites de energía
</commit_message>
<xml_diff>
--- a/doc/Modelo de datos metering.docx
+++ b/doc/Modelo de datos metering.docx
@@ -11285,26 +11285,6 @@
             <w:r>
               <w:rPr>
                 <w:rFonts w:ascii="Consolas" w:hAnsi="Consolas" w:cs="Consolas"/>
-                <w:i/>
-                <w:iCs/>
-                <w:color w:val="0000C0"/>
-                <w:sz w:val="20"/>
-                <w:szCs w:val="20"/>
-              </w:rPr>
-              <w:t xml:space="preserve"> </w:t>
-            </w:r>
-            <w:r>
-              <w:rPr>
-                <w:rFonts w:ascii="Consolas" w:hAnsi="Consolas" w:cs="Consolas"/>
-                <w:color w:val="000000"/>
-                <w:sz w:val="20"/>
-                <w:szCs w:val="20"/>
-              </w:rPr>
-              <w:t xml:space="preserve"> </w:t>
-            </w:r>
-            <w:r>
-              <w:rPr>
-                <w:rFonts w:ascii="Consolas" w:hAnsi="Consolas" w:cs="Consolas"/>
                 <w:color w:val="000000"/>
                 <w:sz w:val="20"/>
                 <w:szCs w:val="20"/>
@@ -11554,18 +11534,9 @@
                 <w:sz w:val="20"/>
                 <w:szCs w:val="20"/>
               </w:rPr>
-              <w:t>MeteringAnalyzerVoltageInRangeEvt</w:t>
+              <w:t>MeteringAnalyzerCurrentOverLimitEvt</w:t>
             </w:r>
             <w:proofErr w:type="spellEnd"/>
-            <w:r>
-              <w:rPr>
-                <w:rFonts w:ascii="Consolas" w:hAnsi="Consolas" w:cs="Consolas"/>
-                <w:color w:val="000000"/>
-                <w:sz w:val="20"/>
-                <w:szCs w:val="20"/>
-              </w:rPr>
-              <w:t xml:space="preserve"> </w:t>
-            </w:r>
             <w:r>
               <w:rPr>
                 <w:rFonts w:ascii="Consolas" w:hAnsi="Consolas" w:cs="Consolas"/>
@@ -11592,7 +11563,7 @@
                 <w:sz w:val="20"/>
                 <w:szCs w:val="20"/>
               </w:rPr>
-              <w:t>//!&lt; Evento al volver a entrar en rango (voltaje)</w:t>
+              <w:t>//!&lt; Evento al superar el límite superior (corriente)</w:t>
             </w:r>
           </w:p>
           <w:p>
@@ -11625,9 +11596,18 @@
                 <w:sz w:val="20"/>
                 <w:szCs w:val="20"/>
               </w:rPr>
-              <w:t>MeteringAnalyzerCurrentOverLimitEvt</w:t>
+              <w:t>MeteringAnalyzerCurrentBelowLimitEvt</w:t>
             </w:r>
             <w:proofErr w:type="spellEnd"/>
+            <w:r>
+              <w:rPr>
+                <w:rFonts w:ascii="Consolas" w:hAnsi="Consolas" w:cs="Consolas"/>
+                <w:color w:val="000000"/>
+                <w:sz w:val="20"/>
+                <w:szCs w:val="20"/>
+              </w:rPr>
+              <w:t xml:space="preserve"> </w:t>
+            </w:r>
             <w:r>
               <w:rPr>
                 <w:rFonts w:ascii="Consolas" w:hAnsi="Consolas" w:cs="Consolas"/>
@@ -11654,7 +11634,7 @@
                 <w:sz w:val="20"/>
                 <w:szCs w:val="20"/>
               </w:rPr>
-              <w:t>//!&lt; Evento al superar el límite superior (corriente)</w:t>
+              <w:t>//!&lt; Evento al superar el límite inferior (corriente)</w:t>
             </w:r>
           </w:p>
           <w:p>
@@ -11687,18 +11667,9 @@
                 <w:sz w:val="20"/>
                 <w:szCs w:val="20"/>
               </w:rPr>
-              <w:t>MeteringAnalyzerCurrentBelowLimitEvt</w:t>
+              <w:t>MeteringAnalyzerPhaseOverLimitEvt</w:t>
             </w:r>
             <w:proofErr w:type="spellEnd"/>
-            <w:r>
-              <w:rPr>
-                <w:rFonts w:ascii="Consolas" w:hAnsi="Consolas" w:cs="Consolas"/>
-                <w:color w:val="000000"/>
-                <w:sz w:val="20"/>
-                <w:szCs w:val="20"/>
-              </w:rPr>
-              <w:t xml:space="preserve"> </w:t>
-            </w:r>
             <w:r>
               <w:rPr>
                 <w:rFonts w:ascii="Consolas" w:hAnsi="Consolas" w:cs="Consolas"/>
@@ -11725,7 +11696,7 @@
                 <w:sz w:val="20"/>
                 <w:szCs w:val="20"/>
               </w:rPr>
-              <w:t>//!&lt; Evento al superar el límite inferior (corriente)</w:t>
+              <w:t>//!&lt; Evento al superar el límite superior (fase)</w:t>
             </w:r>
           </w:p>
           <w:p>
@@ -11758,7 +11729,7 @@
                 <w:sz w:val="20"/>
                 <w:szCs w:val="20"/>
               </w:rPr>
-              <w:t>MeteringAnalyzerCurrentInRangeEvt</w:t>
+              <w:t>MeteringAnalyzerPhaseBelowLimitEvt</w:t>
             </w:r>
             <w:proofErr w:type="spellEnd"/>
             <w:r>
@@ -11796,7 +11767,7 @@
                 <w:sz w:val="20"/>
                 <w:szCs w:val="20"/>
               </w:rPr>
-              <w:t>//!&lt; Evento al volver a entrar en rango (corriente)</w:t>
+              <w:t>//!&lt; Evento al superar el límite inferior (fase)</w:t>
             </w:r>
           </w:p>
           <w:p>
@@ -11829,7 +11800,7 @@
                 <w:sz w:val="20"/>
                 <w:szCs w:val="20"/>
               </w:rPr>
-              <w:t>MeteringAnalyzerPhaseOverLimitEvt</w:t>
+              <w:t>MeteringAnalyzerPFactorOverLimitEvt</w:t>
             </w:r>
             <w:proofErr w:type="spellEnd"/>
             <w:r>
@@ -11858,7 +11829,7 @@
                 <w:sz w:val="20"/>
                 <w:szCs w:val="20"/>
               </w:rPr>
-              <w:t>//!&lt; Evento al superar el límite superior (fase)</w:t>
+              <w:t>//!&lt; Evento al superar el límite superior (factor de potencia)</w:t>
             </w:r>
           </w:p>
           <w:p>
@@ -11891,7 +11862,7 @@
                 <w:sz w:val="20"/>
                 <w:szCs w:val="20"/>
               </w:rPr>
-              <w:t>MeteringAnalyzerPhaseBelowLimitEvt</w:t>
+              <w:t>MeteringAnalyzerPFactorBelowLimitEvt</w:t>
             </w:r>
             <w:proofErr w:type="spellEnd"/>
             <w:r>
@@ -11929,7 +11900,7 @@
                 <w:sz w:val="20"/>
                 <w:szCs w:val="20"/>
               </w:rPr>
-              <w:t>//!&lt; Evento al superar el límite inferior (fase)</w:t>
+              <w:t>//!&lt; Evento al superar el límite inferior (factor de potencia)</w:t>
             </w:r>
           </w:p>
           <w:p>
@@ -11962,18 +11933,9 @@
                 <w:sz w:val="20"/>
                 <w:szCs w:val="20"/>
               </w:rPr>
-              <w:t>MeteringAnalyzerPhaseInRangeEvt</w:t>
+              <w:t>MeteringAnalyzerCosPhyOverLimitEvt</w:t>
             </w:r>
             <w:proofErr w:type="spellEnd"/>
-            <w:r>
-              <w:rPr>
-                <w:rFonts w:ascii="Consolas" w:hAnsi="Consolas" w:cs="Consolas"/>
-                <w:color w:val="000000"/>
-                <w:sz w:val="20"/>
-                <w:szCs w:val="20"/>
-              </w:rPr>
-              <w:t xml:space="preserve"> </w:t>
-            </w:r>
             <w:r>
               <w:rPr>
                 <w:rFonts w:ascii="Consolas" w:hAnsi="Consolas" w:cs="Consolas"/>
@@ -12000,7 +11962,27 @@
                 <w:sz w:val="20"/>
                 <w:szCs w:val="20"/>
               </w:rPr>
-              <w:t>//!&lt; Evento al volver a entrar en rango (fase)</w:t>
+              <w:t xml:space="preserve">//!&lt; Evento al superar el límite superior (coseno </w:t>
+            </w:r>
+            <w:proofErr w:type="spellStart"/>
+            <w:r>
+              <w:rPr>
+                <w:rFonts w:ascii="Consolas" w:hAnsi="Consolas" w:cs="Consolas"/>
+                <w:color w:val="3F5FBF"/>
+                <w:sz w:val="20"/>
+                <w:szCs w:val="20"/>
+              </w:rPr>
+              <w:t>phy</w:t>
+            </w:r>
+            <w:proofErr w:type="spellEnd"/>
+            <w:r>
+              <w:rPr>
+                <w:rFonts w:ascii="Consolas" w:hAnsi="Consolas" w:cs="Consolas"/>
+                <w:color w:val="3F5FBF"/>
+                <w:sz w:val="20"/>
+                <w:szCs w:val="20"/>
+              </w:rPr>
+              <w:t>)</w:t>
             </w:r>
           </w:p>
           <w:p>
@@ -12033,9 +12015,18 @@
                 <w:sz w:val="20"/>
                 <w:szCs w:val="20"/>
               </w:rPr>
-              <w:t>MeteringAnalyzerPFactorOverLimitEvt</w:t>
+              <w:t>MeteringAnalyzerCosPhyBelowLimitEvt</w:t>
             </w:r>
             <w:proofErr w:type="spellEnd"/>
+            <w:r>
+              <w:rPr>
+                <w:rFonts w:ascii="Consolas" w:hAnsi="Consolas" w:cs="Consolas"/>
+                <w:color w:val="000000"/>
+                <w:sz w:val="20"/>
+                <w:szCs w:val="20"/>
+              </w:rPr>
+              <w:t xml:space="preserve"> </w:t>
+            </w:r>
             <w:r>
               <w:rPr>
                 <w:rFonts w:ascii="Consolas" w:hAnsi="Consolas" w:cs="Consolas"/>
@@ -12062,7 +12053,27 @@
                 <w:sz w:val="20"/>
                 <w:szCs w:val="20"/>
               </w:rPr>
-              <w:t>//!&lt; Evento al superar el límite superior (factor de potencia)</w:t>
+              <w:t xml:space="preserve">//!&lt; Evento al superar el límite inferior (coseno </w:t>
+            </w:r>
+            <w:proofErr w:type="spellStart"/>
+            <w:r>
+              <w:rPr>
+                <w:rFonts w:ascii="Consolas" w:hAnsi="Consolas" w:cs="Consolas"/>
+                <w:color w:val="3F5FBF"/>
+                <w:sz w:val="20"/>
+                <w:szCs w:val="20"/>
+              </w:rPr>
+              <w:t>phy</w:t>
+            </w:r>
+            <w:proofErr w:type="spellEnd"/>
+            <w:r>
+              <w:rPr>
+                <w:rFonts w:ascii="Consolas" w:hAnsi="Consolas" w:cs="Consolas"/>
+                <w:color w:val="3F5FBF"/>
+                <w:sz w:val="20"/>
+                <w:szCs w:val="20"/>
+              </w:rPr>
+              <w:t>)</w:t>
             </w:r>
           </w:p>
           <w:p>
@@ -12095,18 +12106,9 @@
                 <w:sz w:val="20"/>
                 <w:szCs w:val="20"/>
               </w:rPr>
-              <w:t>MeteringAnalyzerPFactorBelowLimitEvt</w:t>
+              <w:t>MeteringAnalyzerActPowOverLimitEvt</w:t>
             </w:r>
             <w:proofErr w:type="spellEnd"/>
-            <w:r>
-              <w:rPr>
-                <w:rFonts w:ascii="Consolas" w:hAnsi="Consolas" w:cs="Consolas"/>
-                <w:color w:val="000000"/>
-                <w:sz w:val="20"/>
-                <w:szCs w:val="20"/>
-              </w:rPr>
-              <w:t xml:space="preserve"> </w:t>
-            </w:r>
             <w:r>
               <w:rPr>
                 <w:rFonts w:ascii="Consolas" w:hAnsi="Consolas" w:cs="Consolas"/>
@@ -12133,7 +12135,7 @@
                 <w:sz w:val="20"/>
                 <w:szCs w:val="20"/>
               </w:rPr>
-              <w:t>//!&lt; Evento al superar el límite inferior (factor de potencia)</w:t>
+              <w:t>//!&lt; Evento al superar el límite superior (potencia activa)</w:t>
             </w:r>
           </w:p>
           <w:p>
@@ -12166,7 +12168,7 @@
                 <w:sz w:val="20"/>
                 <w:szCs w:val="20"/>
               </w:rPr>
-              <w:t>MeteringAnalyzerPFactorInRangeEvt</w:t>
+              <w:t>MeteringAnalyzerActPowBelowLimitEvt</w:t>
             </w:r>
             <w:proofErr w:type="spellEnd"/>
             <w:r>
@@ -12204,7 +12206,7 @@
                 <w:sz w:val="20"/>
                 <w:szCs w:val="20"/>
               </w:rPr>
-              <w:t>//!&lt; Evento al volver a entrar en rango (factor de potencia)</w:t>
+              <w:t>//!&lt; Evento al superar el límite inferior (potencia activa)</w:t>
             </w:r>
           </w:p>
           <w:p>
@@ -12237,7 +12239,7 @@
                 <w:sz w:val="20"/>
                 <w:szCs w:val="20"/>
               </w:rPr>
-              <w:t>MeteringAnalyzerCosPhyOverLimitEvt</w:t>
+              <w:t>MeteringAnalyzerReactPowOverLimitEvt</w:t>
             </w:r>
             <w:proofErr w:type="spellEnd"/>
             <w:r>
@@ -12266,27 +12268,7 @@
                 <w:sz w:val="20"/>
                 <w:szCs w:val="20"/>
               </w:rPr>
-              <w:t xml:space="preserve">//!&lt; Evento al superar el límite superior (coseno </w:t>
-            </w:r>
-            <w:proofErr w:type="spellStart"/>
-            <w:r>
-              <w:rPr>
-                <w:rFonts w:ascii="Consolas" w:hAnsi="Consolas" w:cs="Consolas"/>
-                <w:color w:val="3F5FBF"/>
-                <w:sz w:val="20"/>
-                <w:szCs w:val="20"/>
-              </w:rPr>
-              <w:t>phy</w:t>
-            </w:r>
-            <w:proofErr w:type="spellEnd"/>
-            <w:r>
-              <w:rPr>
-                <w:rFonts w:ascii="Consolas" w:hAnsi="Consolas" w:cs="Consolas"/>
-                <w:color w:val="3F5FBF"/>
-                <w:sz w:val="20"/>
-                <w:szCs w:val="20"/>
-              </w:rPr>
-              <w:t>)</w:t>
+              <w:t>//!&lt; Evento al superar el límite superior (potencia reactiva)</w:t>
             </w:r>
           </w:p>
           <w:p>
@@ -12319,18 +12301,9 @@
                 <w:sz w:val="20"/>
                 <w:szCs w:val="20"/>
               </w:rPr>
-              <w:t>MeteringAnalyzerCosPhyBelowLimitEvt</w:t>
+              <w:t>MeteringAnalyzerReactPowBelowLimitEvt</w:t>
             </w:r>
             <w:proofErr w:type="spellEnd"/>
-            <w:r>
-              <w:rPr>
-                <w:rFonts w:ascii="Consolas" w:hAnsi="Consolas" w:cs="Consolas"/>
-                <w:color w:val="000000"/>
-                <w:sz w:val="20"/>
-                <w:szCs w:val="20"/>
-              </w:rPr>
-              <w:t xml:space="preserve"> </w:t>
-            </w:r>
             <w:r>
               <w:rPr>
                 <w:rFonts w:ascii="Consolas" w:hAnsi="Consolas" w:cs="Consolas"/>
@@ -12357,27 +12330,7 @@
                 <w:sz w:val="20"/>
                 <w:szCs w:val="20"/>
               </w:rPr>
-              <w:t xml:space="preserve">//!&lt; Evento al superar el límite inferior (coseno </w:t>
-            </w:r>
-            <w:proofErr w:type="spellStart"/>
-            <w:r>
-              <w:rPr>
-                <w:rFonts w:ascii="Consolas" w:hAnsi="Consolas" w:cs="Consolas"/>
-                <w:color w:val="3F5FBF"/>
-                <w:sz w:val="20"/>
-                <w:szCs w:val="20"/>
-              </w:rPr>
-              <w:t>phy</w:t>
-            </w:r>
-            <w:proofErr w:type="spellEnd"/>
-            <w:r>
-              <w:rPr>
-                <w:rFonts w:ascii="Consolas" w:hAnsi="Consolas" w:cs="Consolas"/>
-                <w:color w:val="3F5FBF"/>
-                <w:sz w:val="20"/>
-                <w:szCs w:val="20"/>
-              </w:rPr>
-              <w:t>)</w:t>
+              <w:t>//!&lt; Evento al superar el límite inferior (potencia reactiva)</w:t>
             </w:r>
           </w:p>
           <w:p>
@@ -12410,18 +12363,9 @@
                 <w:sz w:val="20"/>
                 <w:szCs w:val="20"/>
               </w:rPr>
-              <w:t>MeteringAnalyzerCosPhyInRangeEvt</w:t>
+              <w:t>MeteringAnalyzerFrequencyOverLimitEvt</w:t>
             </w:r>
             <w:proofErr w:type="spellEnd"/>
-            <w:r>
-              <w:rPr>
-                <w:rFonts w:ascii="Consolas" w:hAnsi="Consolas" w:cs="Consolas"/>
-                <w:color w:val="000000"/>
-                <w:sz w:val="20"/>
-                <w:szCs w:val="20"/>
-              </w:rPr>
-              <w:t xml:space="preserve"> </w:t>
-            </w:r>
             <w:r>
               <w:rPr>
                 <w:rFonts w:ascii="Consolas" w:hAnsi="Consolas" w:cs="Consolas"/>
@@ -12448,27 +12392,7 @@
                 <w:sz w:val="20"/>
                 <w:szCs w:val="20"/>
               </w:rPr>
-              <w:t xml:space="preserve">//!&lt; Evento al volver a entrar en rango (coseno </w:t>
-            </w:r>
-            <w:proofErr w:type="spellStart"/>
-            <w:r>
-              <w:rPr>
-                <w:rFonts w:ascii="Consolas" w:hAnsi="Consolas" w:cs="Consolas"/>
-                <w:color w:val="3F5FBF"/>
-                <w:sz w:val="20"/>
-                <w:szCs w:val="20"/>
-              </w:rPr>
-              <w:t>phy</w:t>
-            </w:r>
-            <w:proofErr w:type="spellEnd"/>
-            <w:r>
-              <w:rPr>
-                <w:rFonts w:ascii="Consolas" w:hAnsi="Consolas" w:cs="Consolas"/>
-                <w:color w:val="3F5FBF"/>
-                <w:sz w:val="20"/>
-                <w:szCs w:val="20"/>
-              </w:rPr>
-              <w:t>)</w:t>
+              <w:t>//!&lt; Evento al superar el límite superior (frecuencia)</w:t>
             </w:r>
           </w:p>
           <w:p>
@@ -12501,7 +12425,7 @@
                 <w:sz w:val="20"/>
                 <w:szCs w:val="20"/>
               </w:rPr>
-              <w:t>MeteringAnalyzerActPowOverLimitEvt</w:t>
+              <w:t>MeteringAnalyzerFrequencyBelowLimitEvt</w:t>
             </w:r>
             <w:proofErr w:type="spellEnd"/>
             <w:r>
@@ -12511,17 +12435,16 @@
                 <w:sz w:val="20"/>
                 <w:szCs w:val="20"/>
               </w:rPr>
+              <w:t>= (1 &lt;&lt; 15),</w:t>
+            </w:r>
+            <w:r>
+              <w:rPr>
+                <w:rFonts w:ascii="Consolas" w:hAnsi="Consolas" w:cs="Consolas"/>
+                <w:color w:val="000000"/>
+                <w:sz w:val="20"/>
+                <w:szCs w:val="20"/>
+              </w:rPr>
               <w:tab/>
-              <w:t>= (1 &lt;&lt; 15),</w:t>
-            </w:r>
-            <w:r>
-              <w:rPr>
-                <w:rFonts w:ascii="Consolas" w:hAnsi="Consolas" w:cs="Consolas"/>
-                <w:color w:val="000000"/>
-                <w:sz w:val="20"/>
-                <w:szCs w:val="20"/>
-              </w:rPr>
-              <w:tab/>
             </w:r>
             <w:r>
               <w:rPr>
@@ -12530,7 +12453,7 @@
                 <w:sz w:val="20"/>
                 <w:szCs w:val="20"/>
               </w:rPr>
-              <w:t>//!&lt; Evento al superar el límite superior (potencia activa)</w:t>
+              <w:t>//!&lt; Evento al superar el límite inferior (frecuencia)</w:t>
             </w:r>
           </w:p>
           <w:p>
@@ -12563,18 +12486,9 @@
                 <w:sz w:val="20"/>
                 <w:szCs w:val="20"/>
               </w:rPr>
-              <w:t>MeteringAnalyzerActPowBelowLimitEvt</w:t>
+              <w:t>MeteringAnalyzerThdAOverLimitEvt</w:t>
             </w:r>
             <w:proofErr w:type="spellEnd"/>
-            <w:r>
-              <w:rPr>
-                <w:rFonts w:ascii="Consolas" w:hAnsi="Consolas" w:cs="Consolas"/>
-                <w:color w:val="000000"/>
-                <w:sz w:val="20"/>
-                <w:szCs w:val="20"/>
-              </w:rPr>
-              <w:t xml:space="preserve"> </w:t>
-            </w:r>
             <w:r>
               <w:rPr>
                 <w:rFonts w:ascii="Consolas" w:hAnsi="Consolas" w:cs="Consolas"/>
@@ -12601,7 +12515,7 @@
                 <w:sz w:val="20"/>
                 <w:szCs w:val="20"/>
               </w:rPr>
-              <w:t>//!&lt; Evento al superar el límite inferior (potencia activa)</w:t>
+              <w:t>//!&lt; Evento al superar el límite superior (THD-A)</w:t>
             </w:r>
           </w:p>
           <w:p>
@@ -12634,18 +12548,9 @@
                 <w:sz w:val="20"/>
                 <w:szCs w:val="20"/>
               </w:rPr>
-              <w:t>MeteringAnalyzerActPowInRangeEvt</w:t>
+              <w:t>MeteringAnalyzerThdABelowLimitEvt</w:t>
             </w:r>
             <w:proofErr w:type="spellEnd"/>
-            <w:r>
-              <w:rPr>
-                <w:rFonts w:ascii="Consolas" w:hAnsi="Consolas" w:cs="Consolas"/>
-                <w:color w:val="000000"/>
-                <w:sz w:val="20"/>
-                <w:szCs w:val="20"/>
-              </w:rPr>
-              <w:t xml:space="preserve"> </w:t>
-            </w:r>
             <w:r>
               <w:rPr>
                 <w:rFonts w:ascii="Consolas" w:hAnsi="Consolas" w:cs="Consolas"/>
@@ -12672,7 +12577,7 @@
                 <w:sz w:val="20"/>
                 <w:szCs w:val="20"/>
               </w:rPr>
-              <w:t>//!&lt; Evento al volver a entrar en rango (potencia activa)</w:t>
+              <w:t>//!&lt; Evento al superar el límite inferior (THD-A)</w:t>
             </w:r>
           </w:p>
           <w:p>
@@ -12705,7 +12610,7 @@
                 <w:sz w:val="20"/>
                 <w:szCs w:val="20"/>
               </w:rPr>
-              <w:t>MeteringAnalyzerReactPowOverLimitEvt</w:t>
+              <w:t>MeteringAnalyzerThdVOverLimitEvt</w:t>
             </w:r>
             <w:proofErr w:type="spellEnd"/>
             <w:r>
@@ -12734,7 +12639,7 @@
                 <w:sz w:val="20"/>
                 <w:szCs w:val="20"/>
               </w:rPr>
-              <w:t>//!&lt; Evento al superar el límite superior (potencia reactiva)</w:t>
+              <w:t>//!&lt; Evento al superar el límite superior (THD-V)</w:t>
             </w:r>
           </w:p>
           <w:p>
@@ -12767,7 +12672,7 @@
                 <w:sz w:val="20"/>
                 <w:szCs w:val="20"/>
               </w:rPr>
-              <w:t>MeteringAnalyzerReactPowBelowLimitEvt</w:t>
+              <w:t>MeteringAnalyzerThdVBelowLimitEvt</w:t>
             </w:r>
             <w:proofErr w:type="spellEnd"/>
             <w:r>
@@ -12796,7 +12701,7 @@
                 <w:sz w:val="20"/>
                 <w:szCs w:val="20"/>
               </w:rPr>
-              <w:t>//!&lt; Evento al superar el límite inferior (potencia reactiva)</w:t>
+              <w:t>//!&lt; Evento al superar el límite inferior (THD-V)</w:t>
             </w:r>
           </w:p>
           <w:p>
@@ -12829,18 +12734,9 @@
                 <w:sz w:val="20"/>
                 <w:szCs w:val="20"/>
               </w:rPr>
-              <w:t>MeteringAnalyzerReactPowInRangeEvt</w:t>
+              <w:t>MeteringAnalyzerActEnergyOverLimitEvt</w:t>
             </w:r>
             <w:proofErr w:type="spellEnd"/>
-            <w:r>
-              <w:rPr>
-                <w:rFonts w:ascii="Consolas" w:hAnsi="Consolas" w:cs="Consolas"/>
-                <w:color w:val="000000"/>
-                <w:sz w:val="20"/>
-                <w:szCs w:val="20"/>
-              </w:rPr>
-              <w:t xml:space="preserve"> </w:t>
-            </w:r>
             <w:r>
               <w:rPr>
                 <w:rFonts w:ascii="Consolas" w:hAnsi="Consolas" w:cs="Consolas"/>
@@ -12867,7 +12763,7 @@
                 <w:sz w:val="20"/>
                 <w:szCs w:val="20"/>
               </w:rPr>
-              <w:t>//!&lt; Evento al volver a entrar en rango (potencia reactiva)</w:t>
+              <w:t>//!&lt; Evento al superar el límite superior (energía activa)</w:t>
             </w:r>
           </w:p>
           <w:p>
@@ -12900,7 +12796,7 @@
                 <w:sz w:val="20"/>
                 <w:szCs w:val="20"/>
               </w:rPr>
-              <w:t>MeteringAnalyzerFrequencyOverLimitEvt</w:t>
+              <w:t>MeteringAnalyzerReactEnergyOverLimitEvt</w:t>
             </w:r>
             <w:proofErr w:type="spellEnd"/>
             <w:r>
@@ -12910,17 +12806,7 @@
                 <w:sz w:val="20"/>
                 <w:szCs w:val="20"/>
               </w:rPr>
-              <w:tab/>
-              <w:t>= (1 &lt;&lt; 21),</w:t>
-            </w:r>
-            <w:r>
-              <w:rPr>
-                <w:rFonts w:ascii="Consolas" w:hAnsi="Consolas" w:cs="Consolas"/>
-                <w:color w:val="000000"/>
-                <w:sz w:val="20"/>
-                <w:szCs w:val="20"/>
-              </w:rPr>
-              <w:tab/>
+              <w:t xml:space="preserve"> = (1 &lt;&lt; 21),</w:t>
             </w:r>
             <w:r>
               <w:rPr>
@@ -12929,7 +12815,7 @@
                 <w:sz w:val="20"/>
                 <w:szCs w:val="20"/>
               </w:rPr>
-              <w:t>//!&lt; Evento al superar el límite superior (frecuencia)</w:t>
+              <w:t>//!&lt; Evento al superar el límite superior (energía reactiva)</w:t>
             </w:r>
           </w:p>
           <w:p>
@@ -12962,7 +12848,7 @@
                 <w:sz w:val="20"/>
                 <w:szCs w:val="20"/>
               </w:rPr>
-              <w:t>MeteringAnalyzerFrequencyBelowLimitEvt</w:t>
+              <w:t>MeteringAnalyzerInstantMeasureEvt</w:t>
             </w:r>
             <w:proofErr w:type="spellEnd"/>
             <w:r>
@@ -12972,6 +12858,16 @@
                 <w:sz w:val="20"/>
                 <w:szCs w:val="20"/>
               </w:rPr>
+              <w:t xml:space="preserve"> </w:t>
+            </w:r>
+            <w:r>
+              <w:rPr>
+                <w:rFonts w:ascii="Consolas" w:hAnsi="Consolas" w:cs="Consolas"/>
+                <w:color w:val="000000"/>
+                <w:sz w:val="20"/>
+                <w:szCs w:val="20"/>
+              </w:rPr>
+              <w:tab/>
               <w:t>= (1 &lt;&lt; 22),</w:t>
             </w:r>
             <w:r>
@@ -12990,7 +12886,7 @@
                 <w:sz w:val="20"/>
                 <w:szCs w:val="20"/>
               </w:rPr>
-              <w:t>//!&lt; Evento al superar el límite inferior (frecuencia)</w:t>
+              <w:t>//!&lt; Evento al realizar una medida</w:t>
             </w:r>
           </w:p>
           <w:p>
@@ -13013,55 +12909,14 @@
               </w:rPr>
               <w:tab/>
             </w:r>
-            <w:proofErr w:type="spellStart"/>
-            <w:r>
-              <w:rPr>
-                <w:rFonts w:ascii="Consolas" w:hAnsi="Consolas" w:cs="Consolas"/>
-                <w:i/>
-                <w:iCs/>
-                <w:color w:val="0000C0"/>
-                <w:sz w:val="20"/>
-                <w:szCs w:val="20"/>
-              </w:rPr>
-              <w:t>MeteringAnalyzerFrequencyInRangeEvt</w:t>
-            </w:r>
-            <w:proofErr w:type="spellEnd"/>
-            <w:r>
-              <w:rPr>
-                <w:rFonts w:ascii="Consolas" w:hAnsi="Consolas" w:cs="Consolas"/>
-                <w:color w:val="000000"/>
-                <w:sz w:val="20"/>
-                <w:szCs w:val="20"/>
-              </w:rPr>
-              <w:t xml:space="preserve"> </w:t>
-            </w:r>
-            <w:r>
-              <w:rPr>
-                <w:rFonts w:ascii="Consolas" w:hAnsi="Consolas" w:cs="Consolas"/>
-                <w:color w:val="000000"/>
-                <w:sz w:val="20"/>
-                <w:szCs w:val="20"/>
-              </w:rPr>
-              <w:tab/>
-              <w:t>= (1 &lt;&lt; 23),</w:t>
-            </w:r>
-            <w:r>
-              <w:rPr>
-                <w:rFonts w:ascii="Consolas" w:hAnsi="Consolas" w:cs="Consolas"/>
-                <w:color w:val="000000"/>
-                <w:sz w:val="20"/>
-                <w:szCs w:val="20"/>
-              </w:rPr>
-              <w:tab/>
-            </w:r>
-            <w:r>
-              <w:rPr>
-                <w:rFonts w:ascii="Consolas" w:hAnsi="Consolas" w:cs="Consolas"/>
-                <w:color w:val="3F5FBF"/>
-                <w:sz w:val="20"/>
-                <w:szCs w:val="20"/>
-              </w:rPr>
-              <w:t>//!&lt; Evento al volver a entrar en rango (frecuencia)</w:t>
+            <w:r>
+              <w:rPr>
+                <w:rFonts w:ascii="Consolas" w:hAnsi="Consolas" w:cs="Consolas"/>
+                <w:color w:val="3F7F5F"/>
+                <w:sz w:val="20"/>
+                <w:szCs w:val="20"/>
+              </w:rPr>
+              <w:t>/* elemento inválido */</w:t>
             </w:r>
           </w:p>
           <w:p>
@@ -13094,512 +12949,6 @@
                 <w:sz w:val="20"/>
                 <w:szCs w:val="20"/>
               </w:rPr>
-              <w:t>MeteringAnalyzerThdAOverLimitEvt</w:t>
-            </w:r>
-            <w:proofErr w:type="spellEnd"/>
-            <w:r>
-              <w:rPr>
-                <w:rFonts w:ascii="Consolas" w:hAnsi="Consolas" w:cs="Consolas"/>
-                <w:color w:val="000000"/>
-                <w:sz w:val="20"/>
-                <w:szCs w:val="20"/>
-              </w:rPr>
-              <w:tab/>
-              <w:t>= (1 &lt;&lt; 24),</w:t>
-            </w:r>
-            <w:r>
-              <w:rPr>
-                <w:rFonts w:ascii="Consolas" w:hAnsi="Consolas" w:cs="Consolas"/>
-                <w:color w:val="000000"/>
-                <w:sz w:val="20"/>
-                <w:szCs w:val="20"/>
-              </w:rPr>
-              <w:tab/>
-            </w:r>
-            <w:r>
-              <w:rPr>
-                <w:rFonts w:ascii="Consolas" w:hAnsi="Consolas" w:cs="Consolas"/>
-                <w:color w:val="3F5FBF"/>
-                <w:sz w:val="20"/>
-                <w:szCs w:val="20"/>
-              </w:rPr>
-              <w:t>//!&lt; Evento al superar el límite superior (THD-A)</w:t>
-            </w:r>
-          </w:p>
-          <w:p>
-            <w:pPr>
-              <w:autoSpaceDE w:val="0"/>
-              <w:autoSpaceDN w:val="0"/>
-              <w:adjustRightInd w:val="0"/>
-              <w:rPr>
-                <w:rFonts w:ascii="Consolas" w:hAnsi="Consolas" w:cs="Consolas"/>
-                <w:sz w:val="20"/>
-                <w:szCs w:val="20"/>
-              </w:rPr>
-            </w:pPr>
-            <w:r>
-              <w:rPr>
-                <w:rFonts w:ascii="Consolas" w:hAnsi="Consolas" w:cs="Consolas"/>
-                <w:color w:val="000000"/>
-                <w:sz w:val="20"/>
-                <w:szCs w:val="20"/>
-              </w:rPr>
-              <w:tab/>
-            </w:r>
-            <w:proofErr w:type="spellStart"/>
-            <w:r>
-              <w:rPr>
-                <w:rFonts w:ascii="Consolas" w:hAnsi="Consolas" w:cs="Consolas"/>
-                <w:i/>
-                <w:iCs/>
-                <w:color w:val="0000C0"/>
-                <w:sz w:val="20"/>
-                <w:szCs w:val="20"/>
-              </w:rPr>
-              <w:t>MeteringAnalyzerThdABelowLimitEvt</w:t>
-            </w:r>
-            <w:proofErr w:type="spellEnd"/>
-            <w:r>
-              <w:rPr>
-                <w:rFonts w:ascii="Consolas" w:hAnsi="Consolas" w:cs="Consolas"/>
-                <w:color w:val="000000"/>
-                <w:sz w:val="20"/>
-                <w:szCs w:val="20"/>
-              </w:rPr>
-              <w:tab/>
-              <w:t>= (1 &lt;&lt; 25),</w:t>
-            </w:r>
-            <w:r>
-              <w:rPr>
-                <w:rFonts w:ascii="Consolas" w:hAnsi="Consolas" w:cs="Consolas"/>
-                <w:color w:val="000000"/>
-                <w:sz w:val="20"/>
-                <w:szCs w:val="20"/>
-              </w:rPr>
-              <w:tab/>
-            </w:r>
-            <w:r>
-              <w:rPr>
-                <w:rFonts w:ascii="Consolas" w:hAnsi="Consolas" w:cs="Consolas"/>
-                <w:color w:val="3F5FBF"/>
-                <w:sz w:val="20"/>
-                <w:szCs w:val="20"/>
-              </w:rPr>
-              <w:t>//!&lt; Evento al superar el límite inferior (THD-A)</w:t>
-            </w:r>
-          </w:p>
-          <w:p>
-            <w:pPr>
-              <w:autoSpaceDE w:val="0"/>
-              <w:autoSpaceDN w:val="0"/>
-              <w:adjustRightInd w:val="0"/>
-              <w:rPr>
-                <w:rFonts w:ascii="Consolas" w:hAnsi="Consolas" w:cs="Consolas"/>
-                <w:sz w:val="20"/>
-                <w:szCs w:val="20"/>
-              </w:rPr>
-            </w:pPr>
-            <w:r>
-              <w:rPr>
-                <w:rFonts w:ascii="Consolas" w:hAnsi="Consolas" w:cs="Consolas"/>
-                <w:color w:val="000000"/>
-                <w:sz w:val="20"/>
-                <w:szCs w:val="20"/>
-              </w:rPr>
-              <w:tab/>
-            </w:r>
-            <w:proofErr w:type="spellStart"/>
-            <w:r>
-              <w:rPr>
-                <w:rFonts w:ascii="Consolas" w:hAnsi="Consolas" w:cs="Consolas"/>
-                <w:i/>
-                <w:iCs/>
-                <w:color w:val="0000C0"/>
-                <w:sz w:val="20"/>
-                <w:szCs w:val="20"/>
-              </w:rPr>
-              <w:t>MeteringAnalyzerThdAInRangeEvt</w:t>
-            </w:r>
-            <w:proofErr w:type="spellEnd"/>
-            <w:r>
-              <w:rPr>
-                <w:rFonts w:ascii="Consolas" w:hAnsi="Consolas" w:cs="Consolas"/>
-                <w:color w:val="000000"/>
-                <w:sz w:val="20"/>
-                <w:szCs w:val="20"/>
-              </w:rPr>
-              <w:t xml:space="preserve"> </w:t>
-            </w:r>
-            <w:r>
-              <w:rPr>
-                <w:rFonts w:ascii="Consolas" w:hAnsi="Consolas" w:cs="Consolas"/>
-                <w:color w:val="000000"/>
-                <w:sz w:val="20"/>
-                <w:szCs w:val="20"/>
-              </w:rPr>
-              <w:tab/>
-            </w:r>
-            <w:r>
-              <w:rPr>
-                <w:rFonts w:ascii="Consolas" w:hAnsi="Consolas" w:cs="Consolas"/>
-                <w:color w:val="000000"/>
-                <w:sz w:val="20"/>
-                <w:szCs w:val="20"/>
-              </w:rPr>
-              <w:tab/>
-              <w:t>= (1 &lt;&lt; 26),</w:t>
-            </w:r>
-            <w:r>
-              <w:rPr>
-                <w:rFonts w:ascii="Consolas" w:hAnsi="Consolas" w:cs="Consolas"/>
-                <w:color w:val="000000"/>
-                <w:sz w:val="20"/>
-                <w:szCs w:val="20"/>
-              </w:rPr>
-              <w:tab/>
-            </w:r>
-            <w:r>
-              <w:rPr>
-                <w:rFonts w:ascii="Consolas" w:hAnsi="Consolas" w:cs="Consolas"/>
-                <w:color w:val="3F5FBF"/>
-                <w:sz w:val="20"/>
-                <w:szCs w:val="20"/>
-              </w:rPr>
-              <w:t>//!&lt; Evento al volver a entrar en rango (THD-A)</w:t>
-            </w:r>
-          </w:p>
-          <w:p>
-            <w:pPr>
-              <w:autoSpaceDE w:val="0"/>
-              <w:autoSpaceDN w:val="0"/>
-              <w:adjustRightInd w:val="0"/>
-              <w:rPr>
-                <w:rFonts w:ascii="Consolas" w:hAnsi="Consolas" w:cs="Consolas"/>
-                <w:sz w:val="20"/>
-                <w:szCs w:val="20"/>
-              </w:rPr>
-            </w:pPr>
-            <w:r>
-              <w:rPr>
-                <w:rFonts w:ascii="Consolas" w:hAnsi="Consolas" w:cs="Consolas"/>
-                <w:color w:val="000000"/>
-                <w:sz w:val="20"/>
-                <w:szCs w:val="20"/>
-              </w:rPr>
-              <w:tab/>
-            </w:r>
-            <w:proofErr w:type="spellStart"/>
-            <w:r>
-              <w:rPr>
-                <w:rFonts w:ascii="Consolas" w:hAnsi="Consolas" w:cs="Consolas"/>
-                <w:i/>
-                <w:iCs/>
-                <w:color w:val="0000C0"/>
-                <w:sz w:val="20"/>
-                <w:szCs w:val="20"/>
-              </w:rPr>
-              <w:t>MeteringAnalyzerThdVOverLimitEvt</w:t>
-            </w:r>
-            <w:proofErr w:type="spellEnd"/>
-            <w:r>
-              <w:rPr>
-                <w:rFonts w:ascii="Consolas" w:hAnsi="Consolas" w:cs="Consolas"/>
-                <w:color w:val="000000"/>
-                <w:sz w:val="20"/>
-                <w:szCs w:val="20"/>
-              </w:rPr>
-              <w:tab/>
-              <w:t>= (1 &lt;&lt; 27),</w:t>
-            </w:r>
-            <w:r>
-              <w:rPr>
-                <w:rFonts w:ascii="Consolas" w:hAnsi="Consolas" w:cs="Consolas"/>
-                <w:color w:val="000000"/>
-                <w:sz w:val="20"/>
-                <w:szCs w:val="20"/>
-              </w:rPr>
-              <w:tab/>
-            </w:r>
-            <w:r>
-              <w:rPr>
-                <w:rFonts w:ascii="Consolas" w:hAnsi="Consolas" w:cs="Consolas"/>
-                <w:color w:val="3F5FBF"/>
-                <w:sz w:val="20"/>
-                <w:szCs w:val="20"/>
-              </w:rPr>
-              <w:t>//!&lt; Evento al superar el límite superior (THD-V)</w:t>
-            </w:r>
-          </w:p>
-          <w:p>
-            <w:pPr>
-              <w:autoSpaceDE w:val="0"/>
-              <w:autoSpaceDN w:val="0"/>
-              <w:adjustRightInd w:val="0"/>
-              <w:rPr>
-                <w:rFonts w:ascii="Consolas" w:hAnsi="Consolas" w:cs="Consolas"/>
-                <w:sz w:val="20"/>
-                <w:szCs w:val="20"/>
-              </w:rPr>
-            </w:pPr>
-            <w:r>
-              <w:rPr>
-                <w:rFonts w:ascii="Consolas" w:hAnsi="Consolas" w:cs="Consolas"/>
-                <w:color w:val="000000"/>
-                <w:sz w:val="20"/>
-                <w:szCs w:val="20"/>
-              </w:rPr>
-              <w:tab/>
-            </w:r>
-            <w:proofErr w:type="spellStart"/>
-            <w:r>
-              <w:rPr>
-                <w:rFonts w:ascii="Consolas" w:hAnsi="Consolas" w:cs="Consolas"/>
-                <w:i/>
-                <w:iCs/>
-                <w:color w:val="0000C0"/>
-                <w:sz w:val="20"/>
-                <w:szCs w:val="20"/>
-              </w:rPr>
-              <w:t>MeteringAnalyzerThdVBelowLimitEvt</w:t>
-            </w:r>
-            <w:proofErr w:type="spellEnd"/>
-            <w:r>
-              <w:rPr>
-                <w:rFonts w:ascii="Consolas" w:hAnsi="Consolas" w:cs="Consolas"/>
-                <w:color w:val="000000"/>
-                <w:sz w:val="20"/>
-                <w:szCs w:val="20"/>
-              </w:rPr>
-              <w:tab/>
-              <w:t>= (1 &lt;&lt; 28),</w:t>
-            </w:r>
-            <w:r>
-              <w:rPr>
-                <w:rFonts w:ascii="Consolas" w:hAnsi="Consolas" w:cs="Consolas"/>
-                <w:color w:val="000000"/>
-                <w:sz w:val="20"/>
-                <w:szCs w:val="20"/>
-              </w:rPr>
-              <w:tab/>
-            </w:r>
-            <w:r>
-              <w:rPr>
-                <w:rFonts w:ascii="Consolas" w:hAnsi="Consolas" w:cs="Consolas"/>
-                <w:color w:val="3F5FBF"/>
-                <w:sz w:val="20"/>
-                <w:szCs w:val="20"/>
-              </w:rPr>
-              <w:t>//!&lt; Evento al superar el límite inferior (THD-V)</w:t>
-            </w:r>
-          </w:p>
-          <w:p>
-            <w:pPr>
-              <w:autoSpaceDE w:val="0"/>
-              <w:autoSpaceDN w:val="0"/>
-              <w:adjustRightInd w:val="0"/>
-              <w:rPr>
-                <w:rFonts w:ascii="Consolas" w:hAnsi="Consolas" w:cs="Consolas"/>
-                <w:sz w:val="20"/>
-                <w:szCs w:val="20"/>
-              </w:rPr>
-            </w:pPr>
-            <w:r>
-              <w:rPr>
-                <w:rFonts w:ascii="Consolas" w:hAnsi="Consolas" w:cs="Consolas"/>
-                <w:color w:val="000000"/>
-                <w:sz w:val="20"/>
-                <w:szCs w:val="20"/>
-              </w:rPr>
-              <w:tab/>
-            </w:r>
-            <w:proofErr w:type="spellStart"/>
-            <w:r>
-              <w:rPr>
-                <w:rFonts w:ascii="Consolas" w:hAnsi="Consolas" w:cs="Consolas"/>
-                <w:i/>
-                <w:iCs/>
-                <w:color w:val="0000C0"/>
-                <w:sz w:val="20"/>
-                <w:szCs w:val="20"/>
-              </w:rPr>
-              <w:t>MeteringAnalyzerThdVInRangeEvt</w:t>
-            </w:r>
-            <w:proofErr w:type="spellEnd"/>
-            <w:r>
-              <w:rPr>
-                <w:rFonts w:ascii="Consolas" w:hAnsi="Consolas" w:cs="Consolas"/>
-                <w:color w:val="000000"/>
-                <w:sz w:val="20"/>
-                <w:szCs w:val="20"/>
-              </w:rPr>
-              <w:t xml:space="preserve"> </w:t>
-            </w:r>
-            <w:r>
-              <w:rPr>
-                <w:rFonts w:ascii="Consolas" w:hAnsi="Consolas" w:cs="Consolas"/>
-                <w:color w:val="000000"/>
-                <w:sz w:val="20"/>
-                <w:szCs w:val="20"/>
-              </w:rPr>
-              <w:tab/>
-            </w:r>
-            <w:r>
-              <w:rPr>
-                <w:rFonts w:ascii="Consolas" w:hAnsi="Consolas" w:cs="Consolas"/>
-                <w:color w:val="000000"/>
-                <w:sz w:val="20"/>
-                <w:szCs w:val="20"/>
-              </w:rPr>
-              <w:tab/>
-              <w:t>= (1 &lt;&lt; 29),</w:t>
-            </w:r>
-            <w:r>
-              <w:rPr>
-                <w:rFonts w:ascii="Consolas" w:hAnsi="Consolas" w:cs="Consolas"/>
-                <w:color w:val="000000"/>
-                <w:sz w:val="20"/>
-                <w:szCs w:val="20"/>
-              </w:rPr>
-              <w:tab/>
-            </w:r>
-            <w:r>
-              <w:rPr>
-                <w:rFonts w:ascii="Consolas" w:hAnsi="Consolas" w:cs="Consolas"/>
-                <w:color w:val="3F5FBF"/>
-                <w:sz w:val="20"/>
-                <w:szCs w:val="20"/>
-              </w:rPr>
-              <w:t>//!&lt; Evento al volver a entrar en rango (THD-V)</w:t>
-            </w:r>
-          </w:p>
-          <w:p>
-            <w:pPr>
-              <w:autoSpaceDE w:val="0"/>
-              <w:autoSpaceDN w:val="0"/>
-              <w:adjustRightInd w:val="0"/>
-              <w:rPr>
-                <w:rFonts w:ascii="Consolas" w:hAnsi="Consolas" w:cs="Consolas"/>
-                <w:sz w:val="20"/>
-                <w:szCs w:val="20"/>
-              </w:rPr>
-            </w:pPr>
-            <w:r>
-              <w:rPr>
-                <w:rFonts w:ascii="Consolas" w:hAnsi="Consolas" w:cs="Consolas"/>
-                <w:color w:val="000000"/>
-                <w:sz w:val="20"/>
-                <w:szCs w:val="20"/>
-              </w:rPr>
-              <w:tab/>
-            </w:r>
-            <w:proofErr w:type="spellStart"/>
-            <w:r>
-              <w:rPr>
-                <w:rFonts w:ascii="Consolas" w:hAnsi="Consolas" w:cs="Consolas"/>
-                <w:i/>
-                <w:iCs/>
-                <w:color w:val="0000C0"/>
-                <w:sz w:val="20"/>
-                <w:szCs w:val="20"/>
-              </w:rPr>
-              <w:t>MeteringAnalyzerInstantMeasureEvt</w:t>
-            </w:r>
-            <w:proofErr w:type="spellEnd"/>
-            <w:r>
-              <w:rPr>
-                <w:rFonts w:ascii="Consolas" w:hAnsi="Consolas" w:cs="Consolas"/>
-                <w:color w:val="000000"/>
-                <w:sz w:val="20"/>
-                <w:szCs w:val="20"/>
-              </w:rPr>
-              <w:t xml:space="preserve"> </w:t>
-            </w:r>
-            <w:r>
-              <w:rPr>
-                <w:rFonts w:ascii="Consolas" w:hAnsi="Consolas" w:cs="Consolas"/>
-                <w:color w:val="000000"/>
-                <w:sz w:val="20"/>
-                <w:szCs w:val="20"/>
-              </w:rPr>
-              <w:tab/>
-              <w:t>= (1 &lt;&lt; 30),</w:t>
-            </w:r>
-            <w:r>
-              <w:rPr>
-                <w:rFonts w:ascii="Consolas" w:hAnsi="Consolas" w:cs="Consolas"/>
-                <w:color w:val="000000"/>
-                <w:sz w:val="20"/>
-                <w:szCs w:val="20"/>
-              </w:rPr>
-              <w:tab/>
-            </w:r>
-            <w:r>
-              <w:rPr>
-                <w:rFonts w:ascii="Consolas" w:hAnsi="Consolas" w:cs="Consolas"/>
-                <w:color w:val="3F5FBF"/>
-                <w:sz w:val="20"/>
-                <w:szCs w:val="20"/>
-              </w:rPr>
-              <w:t>//!&lt; Evento al realizar una medida</w:t>
-            </w:r>
-          </w:p>
-          <w:p>
-            <w:pPr>
-              <w:autoSpaceDE w:val="0"/>
-              <w:autoSpaceDN w:val="0"/>
-              <w:adjustRightInd w:val="0"/>
-              <w:rPr>
-                <w:rFonts w:ascii="Consolas" w:hAnsi="Consolas" w:cs="Consolas"/>
-                <w:sz w:val="20"/>
-                <w:szCs w:val="20"/>
-              </w:rPr>
-            </w:pPr>
-            <w:r>
-              <w:rPr>
-                <w:rFonts w:ascii="Consolas" w:hAnsi="Consolas" w:cs="Consolas"/>
-                <w:color w:val="000000"/>
-                <w:sz w:val="20"/>
-                <w:szCs w:val="20"/>
-              </w:rPr>
-              <w:tab/>
-            </w:r>
-            <w:r>
-              <w:rPr>
-                <w:rFonts w:ascii="Consolas" w:hAnsi="Consolas" w:cs="Consolas"/>
-                <w:color w:val="3F7F5F"/>
-                <w:sz w:val="20"/>
-                <w:szCs w:val="20"/>
-              </w:rPr>
-              <w:t>/* elemento inválido */</w:t>
-            </w:r>
-          </w:p>
-          <w:p>
-            <w:pPr>
-              <w:ind w:left="150" w:right="926"/>
-              <w:rPr>
-                <w:rFonts w:ascii="Arial" w:hAnsi="Arial" w:cs="Arial"/>
-                <w:color w:val="4A442A" w:themeColor="background2" w:themeShade="40"/>
-              </w:rPr>
-            </w:pPr>
-            <w:r>
-              <w:rPr>
-                <w:rFonts w:ascii="Consolas" w:hAnsi="Consolas" w:cs="Consolas"/>
-                <w:color w:val="000000"/>
-                <w:sz w:val="20"/>
-                <w:szCs w:val="20"/>
-              </w:rPr>
-              <w:tab/>
-            </w:r>
-            <w:proofErr w:type="spellStart"/>
-            <w:r>
-              <w:rPr>
-                <w:rFonts w:ascii="Consolas" w:hAnsi="Consolas" w:cs="Consolas"/>
-                <w:i/>
-                <w:iCs/>
-                <w:color w:val="0000C0"/>
-                <w:sz w:val="20"/>
-                <w:szCs w:val="20"/>
-              </w:rPr>
               <w:t>MeteringAnalyzerInvalidEvt</w:t>
             </w:r>
             <w:proofErr w:type="spellEnd"/>
@@ -13642,7 +12991,29 @@
                 <w:sz w:val="24"/>
                 <w:lang w:val="en-US"/>
               </w:rPr>
-              <w:t>[default = AMInstantMeasureEvt]</w:t>
+              <w:t xml:space="preserve">[default = </w:t>
+            </w:r>
+            <w:proofErr w:type="spellStart"/>
+            <w:r>
+              <w:rPr>
+                <w:rFonts w:ascii="Consolas" w:hAnsi="Consolas" w:cs="Consolas"/>
+                <w:i/>
+                <w:color w:val="632423" w:themeColor="accent2" w:themeShade="80"/>
+                <w:sz w:val="24"/>
+                <w:lang w:val="en-US"/>
+              </w:rPr>
+              <w:t>AMInstantMeasureEvt</w:t>
+            </w:r>
+            <w:proofErr w:type="spellEnd"/>
+            <w:r>
+              <w:rPr>
+                <w:rFonts w:ascii="Consolas" w:hAnsi="Consolas" w:cs="Consolas"/>
+                <w:i/>
+                <w:color w:val="632423" w:themeColor="accent2" w:themeShade="80"/>
+                <w:sz w:val="24"/>
+                <w:lang w:val="en-US"/>
+              </w:rPr>
+              <w:t>]</w:t>
             </w:r>
           </w:p>
           <w:p>
@@ -15074,6 +14445,7 @@
             <w:pPr>
               <w:ind w:left="709" w:right="926"/>
               <w:rPr>
+                <w:ins w:id="0" w:author="Raul Martin" w:date="2019-05-06T14:16:00Z"/>
                 <w:rFonts w:ascii="Consolas" w:hAnsi="Consolas" w:cs="Consolas"/>
                 <w:i/>
                 <w:iCs/>
@@ -15171,6 +14543,194 @@
               <w:t>range:minmaxthres:double</w:t>
             </w:r>
             <w:proofErr w:type="spellEnd"/>
+          </w:p>
+          <w:p>
+            <w:pPr>
+              <w:ind w:left="709" w:right="926"/>
+              <w:rPr>
+                <w:ins w:id="1" w:author="Raul Martin" w:date="2019-05-06T14:16:00Z"/>
+                <w:rFonts w:ascii="Consolas" w:hAnsi="Consolas" w:cs="Consolas"/>
+                <w:i/>
+                <w:iCs/>
+                <w:color w:val="17365D" w:themeColor="text2" w:themeShade="BF"/>
+                <w:sz w:val="24"/>
+                <w:szCs w:val="20"/>
+                <w:lang w:val="en-US"/>
+              </w:rPr>
+            </w:pPr>
+            <w:ins w:id="2" w:author="Raul Martin" w:date="2019-05-06T14:16:00Z">
+              <w:r>
+                <w:rPr>
+                  <w:rFonts w:ascii="Consolas" w:hAnsi="Consolas" w:cs="Consolas"/>
+                  <w:i/>
+                  <w:iCs/>
+                  <w:color w:val="17365D" w:themeColor="text2" w:themeShade="BF"/>
+                  <w:sz w:val="24"/>
+                  <w:szCs w:val="20"/>
+                  <w:lang w:val="en-US"/>
+                </w:rPr>
+                <w:t xml:space="preserve">  "</w:t>
+              </w:r>
+              <w:r>
+                <w:rPr>
+                  <w:rFonts w:ascii="Consolas" w:hAnsi="Consolas" w:cs="Consolas"/>
+                  <w:i/>
+                  <w:iCs/>
+                  <w:color w:val="17365D" w:themeColor="text2" w:themeShade="BF"/>
+                  <w:sz w:val="24"/>
+                  <w:szCs w:val="20"/>
+                  <w:lang w:val="en-US"/>
+                </w:rPr>
+                <w:t>active</w:t>
+              </w:r>
+              <w:r>
+                <w:rPr>
+                  <w:rFonts w:ascii="Consolas" w:hAnsi="Consolas" w:cs="Consolas"/>
+                  <w:i/>
+                  <w:iCs/>
+                  <w:color w:val="17365D" w:themeColor="text2" w:themeShade="BF"/>
+                  <w:sz w:val="24"/>
+                  <w:szCs w:val="20"/>
+                  <w:lang w:val="en-US"/>
+                </w:rPr>
+                <w:t>":</w:t>
+              </w:r>
+              <w:r>
+                <w:rPr>
+                  <w:rFonts w:ascii="Consolas" w:hAnsi="Consolas" w:cs="Consolas"/>
+                  <w:i/>
+                  <w:iCs/>
+                  <w:color w:val="17365D" w:themeColor="text2" w:themeShade="BF"/>
+                  <w:sz w:val="24"/>
+                  <w:szCs w:val="20"/>
+                  <w:lang w:val="en-US"/>
+                </w:rPr>
+                <w:t xml:space="preserve"> </w:t>
+              </w:r>
+              <w:r>
+                <w:rPr>
+                  <w:rFonts w:ascii="Consolas" w:hAnsi="Consolas" w:cs="Consolas"/>
+                  <w:i/>
+                  <w:iCs/>
+                  <w:color w:val="17365D" w:themeColor="text2" w:themeShade="BF"/>
+                  <w:sz w:val="24"/>
+                  <w:szCs w:val="20"/>
+                  <w:lang w:val="en-US"/>
+                </w:rPr>
+                <w:t xml:space="preserve">  </w:t>
+              </w:r>
+              <w:proofErr w:type="spellStart"/>
+              <w:r>
+                <w:rPr>
+                  <w:rFonts w:ascii="Consolas" w:hAnsi="Consolas" w:cs="Consolas"/>
+                  <w:i/>
+                  <w:iCs/>
+                  <w:color w:val="17365D" w:themeColor="text2" w:themeShade="BF"/>
+                  <w:sz w:val="24"/>
+                  <w:szCs w:val="20"/>
+                  <w:lang w:val="en-US"/>
+                </w:rPr>
+                <w:t>common:range:minmaxthres:double</w:t>
+              </w:r>
+              <w:proofErr w:type="spellEnd"/>
+              <w:r>
+                <w:rPr>
+                  <w:rFonts w:ascii="Consolas" w:hAnsi="Consolas" w:cs="Consolas"/>
+                  <w:i/>
+                  <w:iCs/>
+                  <w:color w:val="17365D" w:themeColor="text2" w:themeShade="BF"/>
+                  <w:sz w:val="24"/>
+                  <w:szCs w:val="20"/>
+                  <w:lang w:val="en-US"/>
+                </w:rPr>
+                <w:t>,</w:t>
+              </w:r>
+            </w:ins>
+          </w:p>
+          <w:p>
+            <w:pPr>
+              <w:ind w:left="709" w:right="926"/>
+              <w:rPr>
+                <w:rFonts w:ascii="Consolas" w:hAnsi="Consolas" w:cs="Consolas"/>
+                <w:i/>
+                <w:iCs/>
+                <w:color w:val="17365D" w:themeColor="text2" w:themeShade="BF"/>
+                <w:sz w:val="24"/>
+                <w:szCs w:val="20"/>
+                <w:lang w:val="en-US"/>
+              </w:rPr>
+              <w:pPrChange w:id="3" w:author="Raul Martin" w:date="2019-05-06T14:16:00Z">
+                <w:pPr>
+                  <w:framePr w:hSpace="141" w:wrap="around" w:vAnchor="text" w:hAnchor="text" w:y="1"/>
+                  <w:ind w:left="709" w:right="926"/>
+                  <w:suppressOverlap/>
+                </w:pPr>
+              </w:pPrChange>
+            </w:pPr>
+            <w:ins w:id="4" w:author="Raul Martin" w:date="2019-05-06T14:16:00Z">
+              <w:r>
+                <w:rPr>
+                  <w:rFonts w:ascii="Consolas" w:hAnsi="Consolas" w:cs="Consolas"/>
+                  <w:i/>
+                  <w:iCs/>
+                  <w:color w:val="17365D" w:themeColor="text2" w:themeShade="BF"/>
+                  <w:sz w:val="24"/>
+                  <w:szCs w:val="20"/>
+                  <w:lang w:val="en-US"/>
+                </w:rPr>
+                <w:t xml:space="preserve">  "</w:t>
+              </w:r>
+              <w:r>
+                <w:rPr>
+                  <w:rFonts w:ascii="Consolas" w:hAnsi="Consolas" w:cs="Consolas"/>
+                  <w:i/>
+                  <w:iCs/>
+                  <w:color w:val="17365D" w:themeColor="text2" w:themeShade="BF"/>
+                  <w:sz w:val="24"/>
+                  <w:szCs w:val="20"/>
+                  <w:lang w:val="en-US"/>
+                </w:rPr>
+                <w:t>reactive</w:t>
+              </w:r>
+              <w:r>
+                <w:rPr>
+                  <w:rFonts w:ascii="Consolas" w:hAnsi="Consolas" w:cs="Consolas"/>
+                  <w:i/>
+                  <w:iCs/>
+                  <w:color w:val="17365D" w:themeColor="text2" w:themeShade="BF"/>
+                  <w:sz w:val="24"/>
+                  <w:szCs w:val="20"/>
+                  <w:lang w:val="en-US"/>
+                </w:rPr>
+                <w:t xml:space="preserve">": </w:t>
+              </w:r>
+              <w:proofErr w:type="spellStart"/>
+              <w:r>
+                <w:rPr>
+                  <w:rFonts w:ascii="Consolas" w:hAnsi="Consolas" w:cs="Consolas"/>
+                  <w:i/>
+                  <w:iCs/>
+                  <w:color w:val="17365D" w:themeColor="text2" w:themeShade="BF"/>
+                  <w:sz w:val="24"/>
+                  <w:szCs w:val="20"/>
+                  <w:lang w:val="en-US"/>
+                </w:rPr>
+                <w:t>common:range:minmaxthres:double</w:t>
+              </w:r>
+              <w:proofErr w:type="spellEnd"/>
+              <w:r>
+                <w:rPr>
+                  <w:rFonts w:ascii="Consolas" w:hAnsi="Consolas" w:cs="Consolas"/>
+                  <w:i/>
+                  <w:iCs/>
+                  <w:color w:val="17365D" w:themeColor="text2" w:themeShade="BF"/>
+                  <w:sz w:val="24"/>
+                  <w:szCs w:val="20"/>
+                  <w:lang w:val="en-US"/>
+                </w:rPr>
+                <w:t>,</w:t>
+              </w:r>
+            </w:ins>
           </w:p>
           <w:p>
             <w:pPr>
@@ -17255,6 +16815,422 @@
               </w:rPr>
               <w:t xml:space="preserve"> </w:t>
             </w:r>
+          </w:p>
+        </w:tc>
+      </w:tr>
+      <w:tr>
+        <w:trPr>
+          <w:trHeight w:val="1251"/>
+          <w:ins w:id="5" w:author="Raul Martin" w:date="2019-05-06T14:15:00Z"/>
+        </w:trPr>
+        <w:tc>
+          <w:tcPr>
+            <w:tcW w:w="6868" w:type="dxa"/>
+            <w:shd w:val="clear" w:color="auto" w:fill="F2F2F2" w:themeFill="background1" w:themeFillShade="F2"/>
+            <w:vAlign w:val="center"/>
+          </w:tcPr>
+          <w:p>
+            <w:pPr>
+              <w:ind w:left="150" w:right="123"/>
+              <w:rPr>
+                <w:ins w:id="6" w:author="Raul Martin" w:date="2019-05-06T14:16:00Z"/>
+                <w:rFonts w:ascii="Consolas" w:hAnsi="Consolas" w:cs="Consolas"/>
+                <w:i/>
+                <w:sz w:val="28"/>
+                <w:lang w:val="en-US"/>
+              </w:rPr>
+            </w:pPr>
+            <w:bookmarkStart w:id="7" w:name="_GoBack" w:colFirst="0" w:colLast="0"/>
+            <w:ins w:id="8" w:author="Raul Martin" w:date="2019-05-06T14:16:00Z">
+              <w:r>
+                <w:rPr>
+                  <w:rFonts w:ascii="Consolas" w:hAnsi="Consolas" w:cs="Consolas"/>
+                  <w:i/>
+                  <w:sz w:val="28"/>
+                  <w:lang w:val="en-US"/>
+                </w:rPr>
+                <w:t>active</w:t>
+              </w:r>
+              <w:r>
+                <w:rPr>
+                  <w:rFonts w:ascii="Consolas" w:hAnsi="Consolas" w:cs="Consolas"/>
+                  <w:i/>
+                  <w:sz w:val="28"/>
+                  <w:lang w:val="en-US"/>
+                </w:rPr>
+                <w:t xml:space="preserve"> : </w:t>
+              </w:r>
+              <w:r>
+                <w:rPr>
+                  <w:rFonts w:ascii="Consolas" w:hAnsi="Consolas" w:cs="Consolas"/>
+                  <w:i/>
+                  <w:color w:val="365F91" w:themeColor="accent1" w:themeShade="BF"/>
+                  <w:sz w:val="28"/>
+                  <w:lang w:val="en-US"/>
+                </w:rPr>
+                <w:t xml:space="preserve"> </w:t>
+              </w:r>
+              <w:proofErr w:type="spellStart"/>
+              <w:r>
+                <w:rPr>
+                  <w:rFonts w:ascii="Consolas" w:hAnsi="Consolas" w:cs="Consolas"/>
+                  <w:i/>
+                  <w:color w:val="365F91" w:themeColor="accent1" w:themeShade="BF"/>
+                  <w:sz w:val="28"/>
+                  <w:lang w:val="en-US"/>
+                </w:rPr>
+                <w:t>common:</w:t>
+              </w:r>
+              <w:r>
+                <w:rPr>
+                  <w:rFonts w:ascii="Consolas" w:hAnsi="Consolas" w:cs="Consolas"/>
+                  <w:i/>
+                  <w:color w:val="365F91" w:themeColor="accent1" w:themeShade="BF"/>
+                  <w:sz w:val="28"/>
+                  <w:lang w:val="en-US"/>
+                </w:rPr>
+                <w:t>range:minmaxthres:double</w:t>
+              </w:r>
+              <w:proofErr w:type="spellEnd"/>
+            </w:ins>
+          </w:p>
+          <w:p>
+            <w:pPr>
+              <w:ind w:left="150" w:right="123"/>
+              <w:rPr>
+                <w:ins w:id="9" w:author="Raul Martin" w:date="2019-05-06T14:15:00Z"/>
+                <w:rFonts w:ascii="Consolas" w:hAnsi="Consolas" w:cs="Consolas"/>
+                <w:i/>
+                <w:sz w:val="28"/>
+                <w:lang w:val="en-US"/>
+              </w:rPr>
+            </w:pPr>
+            <w:ins w:id="10" w:author="Raul Martin" w:date="2019-05-06T14:16:00Z">
+              <w:r>
+                <w:rPr>
+                  <w:rFonts w:ascii="Consolas" w:hAnsi="Consolas" w:cs="Consolas"/>
+                  <w:i/>
+                  <w:color w:val="4F6228" w:themeColor="accent3" w:themeShade="80"/>
+                  <w:sz w:val="24"/>
+                  <w:lang w:val="en-US"/>
+                </w:rPr>
+                <w:t>Read-Write</w:t>
+              </w:r>
+            </w:ins>
+          </w:p>
+        </w:tc>
+        <w:tc>
+          <w:tcPr>
+            <w:tcW w:w="14624" w:type="dxa"/>
+            <w:shd w:val="clear" w:color="auto" w:fill="F2F2F2" w:themeFill="background1" w:themeFillShade="F2"/>
+            <w:vAlign w:val="center"/>
+          </w:tcPr>
+          <w:p>
+            <w:pPr>
+              <w:ind w:left="150" w:right="926"/>
+              <w:rPr>
+                <w:ins w:id="11" w:author="Raul Martin" w:date="2019-05-06T14:16:00Z"/>
+                <w:rFonts w:ascii="Arial" w:hAnsi="Arial" w:cs="Arial"/>
+                <w:color w:val="4A442A" w:themeColor="background2" w:themeShade="40"/>
+                <w:sz w:val="28"/>
+                <w:lang w:val="en-US"/>
+              </w:rPr>
+            </w:pPr>
+          </w:p>
+          <w:p>
+            <w:pPr>
+              <w:ind w:left="150" w:right="926"/>
+              <w:rPr>
+                <w:ins w:id="12" w:author="Raul Martin" w:date="2019-05-06T14:16:00Z"/>
+                <w:rFonts w:ascii="Consolas" w:hAnsi="Consolas" w:cs="Consolas"/>
+                <w:i/>
+                <w:sz w:val="28"/>
+                <w:u w:val="single"/>
+              </w:rPr>
+            </w:pPr>
+            <w:ins w:id="13" w:author="Raul Martin" w:date="2019-05-06T14:16:00Z">
+              <w:r>
+                <w:rPr>
+                  <w:rFonts w:ascii="Consolas" w:hAnsi="Consolas" w:cs="Consolas"/>
+                  <w:i/>
+                  <w:sz w:val="28"/>
+                  <w:u w:val="single"/>
+                </w:rPr>
+                <w:t>Descripción</w:t>
+              </w:r>
+            </w:ins>
+          </w:p>
+          <w:p>
+            <w:pPr>
+              <w:ind w:left="339" w:right="926"/>
+              <w:rPr>
+                <w:ins w:id="14" w:author="Raul Martin" w:date="2019-05-06T14:16:00Z"/>
+                <w:rFonts w:ascii="Consolas" w:hAnsi="Consolas" w:cs="Consolas"/>
+                <w:i/>
+                <w:sz w:val="28"/>
+              </w:rPr>
+            </w:pPr>
+            <w:proofErr w:type="spellStart"/>
+            <w:ins w:id="15" w:author="Raul Martin" w:date="2019-05-06T14:16:00Z">
+              <w:r>
+                <w:rPr>
+                  <w:rFonts w:ascii="Consolas" w:hAnsi="Consolas" w:cs="Consolas"/>
+                  <w:i/>
+                  <w:sz w:val="28"/>
+                </w:rPr>
+                <w:t>Idem</w:t>
+              </w:r>
+              <w:proofErr w:type="spellEnd"/>
+              <w:r>
+                <w:rPr>
+                  <w:rFonts w:ascii="Consolas" w:hAnsi="Consolas" w:cs="Consolas"/>
+                  <w:i/>
+                  <w:sz w:val="28"/>
+                </w:rPr>
+                <w:t xml:space="preserve"> para Energía activa. Se mide en </w:t>
+              </w:r>
+              <w:proofErr w:type="spellStart"/>
+              <w:r>
+                <w:rPr>
+                  <w:rFonts w:ascii="Consolas" w:hAnsi="Consolas" w:cs="Consolas"/>
+                  <w:i/>
+                  <w:sz w:val="28"/>
+                </w:rPr>
+                <w:t>KWh</w:t>
+              </w:r>
+              <w:proofErr w:type="spellEnd"/>
+            </w:ins>
+          </w:p>
+          <w:p>
+            <w:pPr>
+              <w:ind w:left="150" w:right="926"/>
+              <w:rPr>
+                <w:ins w:id="16" w:author="Raul Martin" w:date="2019-05-06T14:15:00Z"/>
+                <w:rFonts w:ascii="Arial" w:hAnsi="Arial" w:cs="Arial"/>
+                <w:color w:val="4A442A" w:themeColor="background2" w:themeShade="40"/>
+                <w:sz w:val="28"/>
+                <w:lang w:val="en-US"/>
+              </w:rPr>
+            </w:pPr>
+            <w:ins w:id="17" w:author="Raul Martin" w:date="2019-05-06T14:16:00Z">
+              <w:r>
+                <w:rPr>
+                  <w:rFonts w:ascii="Arial" w:hAnsi="Arial" w:cs="Arial"/>
+                  <w:i/>
+                  <w:color w:val="4A442A" w:themeColor="background2" w:themeShade="40"/>
+                  <w:sz w:val="28"/>
+                </w:rPr>
+                <w:t xml:space="preserve"> </w:t>
+              </w:r>
+            </w:ins>
+          </w:p>
+        </w:tc>
+      </w:tr>
+      <w:bookmarkEnd w:id="7"/>
+      <w:tr>
+        <w:trPr>
+          <w:trHeight w:val="1251"/>
+          <w:ins w:id="18" w:author="Raul Martin" w:date="2019-05-06T14:15:00Z"/>
+        </w:trPr>
+        <w:tc>
+          <w:tcPr>
+            <w:tcW w:w="6868" w:type="dxa"/>
+            <w:shd w:val="clear" w:color="auto" w:fill="F2F2F2" w:themeFill="background1" w:themeFillShade="F2"/>
+            <w:vAlign w:val="center"/>
+          </w:tcPr>
+          <w:p>
+            <w:pPr>
+              <w:ind w:left="150" w:right="123"/>
+              <w:rPr>
+                <w:ins w:id="19" w:author="Raul Martin" w:date="2019-05-06T14:16:00Z"/>
+                <w:rFonts w:ascii="Consolas" w:hAnsi="Consolas" w:cs="Consolas"/>
+                <w:i/>
+                <w:sz w:val="28"/>
+                <w:lang w:val="en-US"/>
+              </w:rPr>
+            </w:pPr>
+            <w:ins w:id="20" w:author="Raul Martin" w:date="2019-05-06T14:16:00Z">
+              <w:r>
+                <w:rPr>
+                  <w:rFonts w:ascii="Consolas" w:hAnsi="Consolas" w:cs="Consolas"/>
+                  <w:i/>
+                  <w:sz w:val="28"/>
+                  <w:lang w:val="en-US"/>
+                </w:rPr>
+                <w:t>reactive</w:t>
+              </w:r>
+              <w:r>
+                <w:rPr>
+                  <w:rFonts w:ascii="Consolas" w:hAnsi="Consolas" w:cs="Consolas"/>
+                  <w:i/>
+                  <w:sz w:val="28"/>
+                  <w:lang w:val="en-US"/>
+                </w:rPr>
+                <w:t xml:space="preserve"> : </w:t>
+              </w:r>
+              <w:r>
+                <w:rPr>
+                  <w:rFonts w:ascii="Consolas" w:hAnsi="Consolas" w:cs="Consolas"/>
+                  <w:i/>
+                  <w:color w:val="365F91" w:themeColor="accent1" w:themeShade="BF"/>
+                  <w:sz w:val="28"/>
+                  <w:lang w:val="en-US"/>
+                </w:rPr>
+                <w:t xml:space="preserve"> </w:t>
+              </w:r>
+              <w:proofErr w:type="spellStart"/>
+              <w:r>
+                <w:rPr>
+                  <w:rFonts w:ascii="Consolas" w:hAnsi="Consolas" w:cs="Consolas"/>
+                  <w:i/>
+                  <w:color w:val="365F91" w:themeColor="accent1" w:themeShade="BF"/>
+                  <w:sz w:val="28"/>
+                  <w:lang w:val="en-US"/>
+                </w:rPr>
+                <w:t>common:</w:t>
+              </w:r>
+              <w:r>
+                <w:rPr>
+                  <w:rFonts w:ascii="Consolas" w:hAnsi="Consolas" w:cs="Consolas"/>
+                  <w:i/>
+                  <w:color w:val="365F91" w:themeColor="accent1" w:themeShade="BF"/>
+                  <w:sz w:val="28"/>
+                  <w:lang w:val="en-US"/>
+                </w:rPr>
+                <w:t>range:minmaxthres:double</w:t>
+              </w:r>
+              <w:proofErr w:type="spellEnd"/>
+            </w:ins>
+          </w:p>
+          <w:p>
+            <w:pPr>
+              <w:ind w:left="150" w:right="123"/>
+              <w:rPr>
+                <w:ins w:id="21" w:author="Raul Martin" w:date="2019-05-06T14:15:00Z"/>
+                <w:rFonts w:ascii="Consolas" w:hAnsi="Consolas" w:cs="Consolas"/>
+                <w:i/>
+                <w:sz w:val="28"/>
+                <w:lang w:val="en-US"/>
+              </w:rPr>
+            </w:pPr>
+            <w:ins w:id="22" w:author="Raul Martin" w:date="2019-05-06T14:16:00Z">
+              <w:r>
+                <w:rPr>
+                  <w:rFonts w:ascii="Consolas" w:hAnsi="Consolas" w:cs="Consolas"/>
+                  <w:i/>
+                  <w:color w:val="4F6228" w:themeColor="accent3" w:themeShade="80"/>
+                  <w:sz w:val="24"/>
+                  <w:lang w:val="en-US"/>
+                </w:rPr>
+                <w:t>Read-Write</w:t>
+              </w:r>
+            </w:ins>
+          </w:p>
+        </w:tc>
+        <w:tc>
+          <w:tcPr>
+            <w:tcW w:w="14624" w:type="dxa"/>
+            <w:shd w:val="clear" w:color="auto" w:fill="F2F2F2" w:themeFill="background1" w:themeFillShade="F2"/>
+            <w:vAlign w:val="center"/>
+          </w:tcPr>
+          <w:p>
+            <w:pPr>
+              <w:ind w:left="150" w:right="926"/>
+              <w:rPr>
+                <w:ins w:id="23" w:author="Raul Martin" w:date="2019-05-06T14:16:00Z"/>
+                <w:rFonts w:ascii="Arial" w:hAnsi="Arial" w:cs="Arial"/>
+                <w:color w:val="4A442A" w:themeColor="background2" w:themeShade="40"/>
+                <w:sz w:val="28"/>
+                <w:lang w:val="en-US"/>
+              </w:rPr>
+            </w:pPr>
+          </w:p>
+          <w:p>
+            <w:pPr>
+              <w:ind w:left="150" w:right="926"/>
+              <w:rPr>
+                <w:ins w:id="24" w:author="Raul Martin" w:date="2019-05-06T14:16:00Z"/>
+                <w:rFonts w:ascii="Consolas" w:hAnsi="Consolas" w:cs="Consolas"/>
+                <w:i/>
+                <w:sz w:val="28"/>
+                <w:u w:val="single"/>
+              </w:rPr>
+            </w:pPr>
+            <w:ins w:id="25" w:author="Raul Martin" w:date="2019-05-06T14:16:00Z">
+              <w:r>
+                <w:rPr>
+                  <w:rFonts w:ascii="Consolas" w:hAnsi="Consolas" w:cs="Consolas"/>
+                  <w:i/>
+                  <w:sz w:val="28"/>
+                  <w:u w:val="single"/>
+                </w:rPr>
+                <w:t>Descripción</w:t>
+              </w:r>
+            </w:ins>
+          </w:p>
+          <w:p>
+            <w:pPr>
+              <w:ind w:left="339" w:right="926"/>
+              <w:rPr>
+                <w:ins w:id="26" w:author="Raul Martin" w:date="2019-05-06T14:16:00Z"/>
+                <w:rFonts w:ascii="Consolas" w:hAnsi="Consolas" w:cs="Consolas"/>
+                <w:i/>
+                <w:sz w:val="28"/>
+              </w:rPr>
+            </w:pPr>
+            <w:proofErr w:type="spellStart"/>
+            <w:ins w:id="27" w:author="Raul Martin" w:date="2019-05-06T14:16:00Z">
+              <w:r>
+                <w:rPr>
+                  <w:rFonts w:ascii="Consolas" w:hAnsi="Consolas" w:cs="Consolas"/>
+                  <w:i/>
+                  <w:sz w:val="28"/>
+                </w:rPr>
+                <w:t>Idem</w:t>
+              </w:r>
+              <w:proofErr w:type="spellEnd"/>
+              <w:r>
+                <w:rPr>
+                  <w:rFonts w:ascii="Consolas" w:hAnsi="Consolas" w:cs="Consolas"/>
+                  <w:i/>
+                  <w:sz w:val="28"/>
+                </w:rPr>
+                <w:t xml:space="preserve"> para Energía reactiva. Se mide en </w:t>
+              </w:r>
+              <w:proofErr w:type="spellStart"/>
+              <w:r>
+                <w:rPr>
+                  <w:rFonts w:ascii="Consolas" w:hAnsi="Consolas" w:cs="Consolas"/>
+                  <w:i/>
+                  <w:sz w:val="28"/>
+                </w:rPr>
+                <w:t>KVAh</w:t>
+              </w:r>
+              <w:proofErr w:type="spellEnd"/>
+            </w:ins>
+          </w:p>
+          <w:p>
+            <w:pPr>
+              <w:ind w:left="150" w:right="926"/>
+              <w:rPr>
+                <w:ins w:id="28" w:author="Raul Martin" w:date="2019-05-06T14:15:00Z"/>
+                <w:rFonts w:ascii="Arial" w:hAnsi="Arial" w:cs="Arial"/>
+                <w:color w:val="4A442A" w:themeColor="background2" w:themeShade="40"/>
+                <w:sz w:val="28"/>
+                <w:lang w:val="en-US"/>
+              </w:rPr>
+            </w:pPr>
+            <w:ins w:id="29" w:author="Raul Martin" w:date="2019-05-06T14:16:00Z">
+              <w:r>
+                <w:rPr>
+                  <w:rFonts w:ascii="Arial" w:hAnsi="Arial" w:cs="Arial"/>
+                  <w:i/>
+                  <w:color w:val="4A442A" w:themeColor="background2" w:themeShade="40"/>
+                  <w:sz w:val="28"/>
+                </w:rPr>
+                <w:t xml:space="preserve"> </w:t>
+              </w:r>
+            </w:ins>
           </w:p>
         </w:tc>
       </w:tr>
@@ -18112,6 +18088,7 @@
             <w:pPr>
               <w:ind w:left="709" w:right="926"/>
               <w:rPr>
+                <w:ins w:id="30" w:author="Raul Martin" w:date="2019-05-06T14:02:00Z"/>
                 <w:rFonts w:ascii="Consolas" w:hAnsi="Consolas" w:cs="Consolas"/>
                 <w:i/>
                 <w:iCs/>
@@ -18197,6 +18174,218 @@
               </w:rPr>
               <w:t>,</w:t>
             </w:r>
+          </w:p>
+          <w:p>
+            <w:pPr>
+              <w:ind w:left="709" w:right="926"/>
+              <w:rPr>
+                <w:ins w:id="31" w:author="Raul Martin" w:date="2019-05-06T14:02:00Z"/>
+                <w:rFonts w:ascii="Consolas" w:hAnsi="Consolas" w:cs="Consolas"/>
+                <w:i/>
+                <w:iCs/>
+                <w:color w:val="17365D" w:themeColor="text2" w:themeShade="BF"/>
+                <w:sz w:val="24"/>
+                <w:szCs w:val="20"/>
+                <w:lang w:val="en-US"/>
+              </w:rPr>
+            </w:pPr>
+            <w:ins w:id="32" w:author="Raul Martin" w:date="2019-05-06T14:02:00Z">
+              <w:r>
+                <w:rPr>
+                  <w:rFonts w:ascii="Consolas" w:hAnsi="Consolas" w:cs="Consolas"/>
+                  <w:i/>
+                  <w:iCs/>
+                  <w:color w:val="17365D" w:themeColor="text2" w:themeShade="BF"/>
+                  <w:sz w:val="24"/>
+                  <w:szCs w:val="20"/>
+                  <w:lang w:val="en-US"/>
+                </w:rPr>
+                <w:t xml:space="preserve">  "</w:t>
+              </w:r>
+              <w:r>
+                <w:rPr>
+                  <w:rFonts w:ascii="Consolas" w:hAnsi="Consolas" w:cs="Consolas"/>
+                  <w:i/>
+                  <w:iCs/>
+                  <w:color w:val="17365D" w:themeColor="text2" w:themeShade="BF"/>
+                  <w:sz w:val="24"/>
+                  <w:szCs w:val="20"/>
+                  <w:lang w:val="en-US"/>
+                </w:rPr>
+                <w:t>active</w:t>
+              </w:r>
+              <w:r>
+                <w:rPr>
+                  <w:rFonts w:ascii="Consolas" w:hAnsi="Consolas" w:cs="Consolas"/>
+                  <w:i/>
+                  <w:iCs/>
+                  <w:color w:val="17365D" w:themeColor="text2" w:themeShade="BF"/>
+                  <w:sz w:val="24"/>
+                  <w:szCs w:val="20"/>
+                  <w:lang w:val="en-US"/>
+                </w:rPr>
+                <w:t>":</w:t>
+              </w:r>
+              <w:r>
+                <w:rPr>
+                  <w:rFonts w:ascii="Consolas" w:hAnsi="Consolas" w:cs="Consolas"/>
+                  <w:i/>
+                  <w:iCs/>
+                  <w:color w:val="17365D" w:themeColor="text2" w:themeShade="BF"/>
+                  <w:sz w:val="24"/>
+                  <w:szCs w:val="20"/>
+                  <w:lang w:val="en-US"/>
+                </w:rPr>
+                <w:t xml:space="preserve"> </w:t>
+              </w:r>
+              <w:r>
+                <w:rPr>
+                  <w:rFonts w:ascii="Consolas" w:hAnsi="Consolas" w:cs="Consolas"/>
+                  <w:i/>
+                  <w:iCs/>
+                  <w:color w:val="17365D" w:themeColor="text2" w:themeShade="BF"/>
+                  <w:sz w:val="24"/>
+                  <w:szCs w:val="20"/>
+                  <w:lang w:val="en-US"/>
+                </w:rPr>
+                <w:t xml:space="preserve">  </w:t>
+              </w:r>
+              <w:proofErr w:type="spellStart"/>
+              <w:r>
+                <w:rPr>
+                  <w:rFonts w:ascii="Consolas" w:hAnsi="Consolas" w:cs="Consolas"/>
+                  <w:i/>
+                  <w:iCs/>
+                  <w:color w:val="17365D" w:themeColor="text2" w:themeShade="BF"/>
+                  <w:sz w:val="24"/>
+                  <w:szCs w:val="20"/>
+                  <w:lang w:val="en-US"/>
+                </w:rPr>
+                <w:t>common:range:minmaxthres:double</w:t>
+              </w:r>
+              <w:proofErr w:type="spellEnd"/>
+              <w:r>
+                <w:rPr>
+                  <w:rFonts w:ascii="Consolas" w:hAnsi="Consolas" w:cs="Consolas"/>
+                  <w:i/>
+                  <w:iCs/>
+                  <w:color w:val="17365D" w:themeColor="text2" w:themeShade="BF"/>
+                  <w:sz w:val="24"/>
+                  <w:szCs w:val="20"/>
+                  <w:lang w:val="en-US"/>
+                </w:rPr>
+                <w:t>,</w:t>
+              </w:r>
+            </w:ins>
+          </w:p>
+          <w:p>
+            <w:pPr>
+              <w:ind w:left="709" w:right="926"/>
+              <w:rPr>
+                <w:ins w:id="33" w:author="Raul Martin" w:date="2019-05-06T14:02:00Z"/>
+                <w:rFonts w:ascii="Consolas" w:hAnsi="Consolas" w:cs="Consolas"/>
+                <w:i/>
+                <w:iCs/>
+                <w:color w:val="17365D" w:themeColor="text2" w:themeShade="BF"/>
+                <w:sz w:val="24"/>
+                <w:szCs w:val="20"/>
+                <w:lang w:val="en-US"/>
+              </w:rPr>
+            </w:pPr>
+            <w:ins w:id="34" w:author="Raul Martin" w:date="2019-05-06T14:02:00Z">
+              <w:r>
+                <w:rPr>
+                  <w:rFonts w:ascii="Consolas" w:hAnsi="Consolas" w:cs="Consolas"/>
+                  <w:i/>
+                  <w:iCs/>
+                  <w:color w:val="17365D" w:themeColor="text2" w:themeShade="BF"/>
+                  <w:sz w:val="24"/>
+                  <w:szCs w:val="20"/>
+                  <w:lang w:val="en-US"/>
+                </w:rPr>
+                <w:t xml:space="preserve">  "</w:t>
+              </w:r>
+              <w:r>
+                <w:rPr>
+                  <w:rFonts w:ascii="Consolas" w:hAnsi="Consolas" w:cs="Consolas"/>
+                  <w:i/>
+                  <w:iCs/>
+                  <w:color w:val="17365D" w:themeColor="text2" w:themeShade="BF"/>
+                  <w:sz w:val="24"/>
+                  <w:szCs w:val="20"/>
+                  <w:lang w:val="en-US"/>
+                </w:rPr>
+                <w:t>r</w:t>
+              </w:r>
+            </w:ins>
+            <w:ins w:id="35" w:author="Raul Martin" w:date="2019-05-06T14:03:00Z">
+              <w:r>
+                <w:rPr>
+                  <w:rFonts w:ascii="Consolas" w:hAnsi="Consolas" w:cs="Consolas"/>
+                  <w:i/>
+                  <w:iCs/>
+                  <w:color w:val="17365D" w:themeColor="text2" w:themeShade="BF"/>
+                  <w:sz w:val="24"/>
+                  <w:szCs w:val="20"/>
+                  <w:lang w:val="en-US"/>
+                </w:rPr>
+                <w:t>eactive</w:t>
+              </w:r>
+            </w:ins>
+            <w:ins w:id="36" w:author="Raul Martin" w:date="2019-05-06T14:02:00Z">
+              <w:r>
+                <w:rPr>
+                  <w:rFonts w:ascii="Consolas" w:hAnsi="Consolas" w:cs="Consolas"/>
+                  <w:i/>
+                  <w:iCs/>
+                  <w:color w:val="17365D" w:themeColor="text2" w:themeShade="BF"/>
+                  <w:sz w:val="24"/>
+                  <w:szCs w:val="20"/>
+                  <w:lang w:val="en-US"/>
+                </w:rPr>
+                <w:t xml:space="preserve">": </w:t>
+              </w:r>
+              <w:proofErr w:type="spellStart"/>
+              <w:r>
+                <w:rPr>
+                  <w:rFonts w:ascii="Consolas" w:hAnsi="Consolas" w:cs="Consolas"/>
+                  <w:i/>
+                  <w:iCs/>
+                  <w:color w:val="17365D" w:themeColor="text2" w:themeShade="BF"/>
+                  <w:sz w:val="24"/>
+                  <w:szCs w:val="20"/>
+                  <w:lang w:val="en-US"/>
+                </w:rPr>
+                <w:t>common:range:minmaxthres:double</w:t>
+              </w:r>
+              <w:proofErr w:type="spellEnd"/>
+              <w:r>
+                <w:rPr>
+                  <w:rFonts w:ascii="Consolas" w:hAnsi="Consolas" w:cs="Consolas"/>
+                  <w:i/>
+                  <w:iCs/>
+                  <w:color w:val="17365D" w:themeColor="text2" w:themeShade="BF"/>
+                  <w:sz w:val="24"/>
+                  <w:szCs w:val="20"/>
+                  <w:lang w:val="en-US"/>
+                </w:rPr>
+                <w:t>,</w:t>
+              </w:r>
+            </w:ins>
+          </w:p>
+          <w:p>
+            <w:pPr>
+              <w:ind w:left="709" w:right="926"/>
+              <w:rPr>
+                <w:rFonts w:ascii="Consolas" w:hAnsi="Consolas" w:cs="Consolas"/>
+                <w:i/>
+                <w:iCs/>
+                <w:color w:val="17365D" w:themeColor="text2" w:themeShade="BF"/>
+                <w:sz w:val="24"/>
+                <w:szCs w:val="20"/>
+                <w:lang w:val="en-US"/>
+              </w:rPr>
+            </w:pPr>
           </w:p>
           <w:p>
             <w:pPr>
@@ -19869,6 +20058,523 @@
               </w:rPr>
               <w:t>Idem para Frecuencia. Se mide en Hz</w:t>
             </w:r>
+          </w:p>
+          <w:p>
+            <w:pPr>
+              <w:ind w:left="339" w:right="926"/>
+              <w:rPr>
+                <w:rFonts w:ascii="Arial" w:hAnsi="Arial" w:cs="Arial"/>
+                <w:i/>
+                <w:color w:val="4A442A" w:themeColor="background2" w:themeShade="40"/>
+                <w:sz w:val="28"/>
+              </w:rPr>
+            </w:pPr>
+            <w:r>
+              <w:rPr>
+                <w:rFonts w:ascii="Arial" w:hAnsi="Arial" w:cs="Arial"/>
+                <w:i/>
+                <w:color w:val="4A442A" w:themeColor="background2" w:themeShade="40"/>
+                <w:sz w:val="28"/>
+              </w:rPr>
+              <w:t xml:space="preserve"> </w:t>
+            </w:r>
+          </w:p>
+        </w:tc>
+      </w:tr>
+      <w:tr>
+        <w:trPr>
+          <w:trHeight w:val="1251"/>
+        </w:trPr>
+        <w:tc>
+          <w:tcPr>
+            <w:tcW w:w="6868" w:type="dxa"/>
+            <w:shd w:val="clear" w:color="auto" w:fill="F2F2F2" w:themeFill="background1" w:themeFillShade="F2"/>
+            <w:vAlign w:val="center"/>
+          </w:tcPr>
+          <w:p>
+            <w:pPr>
+              <w:ind w:left="150" w:right="123"/>
+              <w:rPr>
+                <w:rFonts w:ascii="Consolas" w:hAnsi="Consolas" w:cs="Consolas"/>
+                <w:i/>
+                <w:sz w:val="28"/>
+                <w:lang w:val="en-US"/>
+              </w:rPr>
+            </w:pPr>
+            <w:del w:id="37" w:author="Raul Martin" w:date="2019-05-06T14:03:00Z">
+              <w:r>
+                <w:rPr>
+                  <w:rFonts w:ascii="Consolas" w:hAnsi="Consolas" w:cs="Consolas"/>
+                  <w:i/>
+                  <w:sz w:val="28"/>
+                  <w:lang w:val="en-US"/>
+                </w:rPr>
+                <w:delText>a</w:delText>
+              </w:r>
+            </w:del>
+            <w:del w:id="38" w:author="Raul Martin" w:date="2019-05-06T14:01:00Z">
+              <w:r>
+                <w:rPr>
+                  <w:rFonts w:ascii="Consolas" w:hAnsi="Consolas" w:cs="Consolas"/>
+                  <w:i/>
+                  <w:sz w:val="28"/>
+                  <w:lang w:val="en-US"/>
+                </w:rPr>
+                <w:delText>e</w:delText>
+              </w:r>
+            </w:del>
+            <w:del w:id="39" w:author="Raul Martin" w:date="2019-05-06T14:03:00Z">
+              <w:r>
+                <w:rPr>
+                  <w:rFonts w:ascii="Consolas" w:hAnsi="Consolas" w:cs="Consolas"/>
+                  <w:i/>
+                  <w:sz w:val="28"/>
+                  <w:lang w:val="en-US"/>
+                </w:rPr>
+                <w:delText>nergy</w:delText>
+              </w:r>
+            </w:del>
+            <w:ins w:id="40" w:author="Raul Martin" w:date="2019-05-06T14:03:00Z">
+              <w:r>
+                <w:rPr>
+                  <w:rFonts w:ascii="Consolas" w:hAnsi="Consolas" w:cs="Consolas"/>
+                  <w:i/>
+                  <w:sz w:val="28"/>
+                  <w:lang w:val="en-US"/>
+                </w:rPr>
+                <w:t>active</w:t>
+              </w:r>
+            </w:ins>
+            <w:r>
+              <w:rPr>
+                <w:rFonts w:ascii="Consolas" w:hAnsi="Consolas" w:cs="Consolas"/>
+                <w:i/>
+                <w:sz w:val="28"/>
+                <w:lang w:val="en-US"/>
+              </w:rPr>
+              <w:t xml:space="preserve"> : </w:t>
+            </w:r>
+            <w:r>
+              <w:rPr>
+                <w:rFonts w:ascii="Consolas" w:hAnsi="Consolas" w:cs="Consolas"/>
+                <w:i/>
+                <w:color w:val="365F91" w:themeColor="accent1" w:themeShade="BF"/>
+                <w:sz w:val="28"/>
+                <w:lang w:val="en-US"/>
+              </w:rPr>
+              <w:t xml:space="preserve"> </w:t>
+            </w:r>
+            <w:proofErr w:type="spellStart"/>
+            <w:r>
+              <w:rPr>
+                <w:rFonts w:ascii="Consolas" w:hAnsi="Consolas" w:cs="Consolas"/>
+                <w:i/>
+                <w:color w:val="365F91" w:themeColor="accent1" w:themeShade="BF"/>
+                <w:sz w:val="28"/>
+                <w:lang w:val="en-US"/>
+              </w:rPr>
+              <w:t>common:</w:t>
+            </w:r>
+            <w:r>
+              <w:rPr>
+                <w:rFonts w:ascii="Consolas" w:hAnsi="Consolas" w:cs="Consolas"/>
+                <w:i/>
+                <w:color w:val="365F91" w:themeColor="accent1" w:themeShade="BF"/>
+                <w:sz w:val="28"/>
+                <w:lang w:val="en-US"/>
+              </w:rPr>
+              <w:t>range:minmaxthres:double</w:t>
+            </w:r>
+            <w:proofErr w:type="spellEnd"/>
+          </w:p>
+          <w:p>
+            <w:pPr>
+              <w:ind w:left="150" w:right="123"/>
+              <w:rPr>
+                <w:rFonts w:ascii="Arial" w:hAnsi="Arial" w:cs="Arial"/>
+                <w:color w:val="4A442A" w:themeColor="background2" w:themeShade="40"/>
+                <w:sz w:val="28"/>
+                <w:lang w:val="en-US"/>
+              </w:rPr>
+            </w:pPr>
+            <w:r>
+              <w:rPr>
+                <w:rFonts w:ascii="Consolas" w:hAnsi="Consolas" w:cs="Consolas"/>
+                <w:i/>
+                <w:color w:val="4F6228" w:themeColor="accent3" w:themeShade="80"/>
+                <w:sz w:val="24"/>
+                <w:lang w:val="en-US"/>
+              </w:rPr>
+              <w:t>Read-Write</w:t>
+            </w:r>
+          </w:p>
+        </w:tc>
+        <w:tc>
+          <w:tcPr>
+            <w:tcW w:w="14624" w:type="dxa"/>
+            <w:shd w:val="clear" w:color="auto" w:fill="F2F2F2" w:themeFill="background1" w:themeFillShade="F2"/>
+            <w:vAlign w:val="center"/>
+          </w:tcPr>
+          <w:p>
+            <w:pPr>
+              <w:ind w:left="150" w:right="926"/>
+              <w:rPr>
+                <w:rFonts w:ascii="Arial" w:hAnsi="Arial" w:cs="Arial"/>
+                <w:color w:val="4A442A" w:themeColor="background2" w:themeShade="40"/>
+                <w:sz w:val="28"/>
+                <w:lang w:val="en-US"/>
+              </w:rPr>
+            </w:pPr>
+          </w:p>
+          <w:p>
+            <w:pPr>
+              <w:ind w:left="150" w:right="926"/>
+              <w:rPr>
+                <w:rFonts w:ascii="Consolas" w:hAnsi="Consolas" w:cs="Consolas"/>
+                <w:i/>
+                <w:sz w:val="28"/>
+                <w:u w:val="single"/>
+              </w:rPr>
+            </w:pPr>
+            <w:r>
+              <w:rPr>
+                <w:rFonts w:ascii="Consolas" w:hAnsi="Consolas" w:cs="Consolas"/>
+                <w:i/>
+                <w:sz w:val="28"/>
+                <w:u w:val="single"/>
+              </w:rPr>
+              <w:t>Descripción</w:t>
+            </w:r>
+          </w:p>
+          <w:p>
+            <w:pPr>
+              <w:ind w:left="339" w:right="926"/>
+              <w:rPr>
+                <w:rFonts w:ascii="Consolas" w:hAnsi="Consolas" w:cs="Consolas"/>
+                <w:i/>
+                <w:sz w:val="28"/>
+              </w:rPr>
+            </w:pPr>
+            <w:proofErr w:type="spellStart"/>
+            <w:r>
+              <w:rPr>
+                <w:rFonts w:ascii="Consolas" w:hAnsi="Consolas" w:cs="Consolas"/>
+                <w:i/>
+                <w:sz w:val="28"/>
+              </w:rPr>
+              <w:t>Idem</w:t>
+            </w:r>
+            <w:proofErr w:type="spellEnd"/>
+            <w:r>
+              <w:rPr>
+                <w:rFonts w:ascii="Consolas" w:hAnsi="Consolas" w:cs="Consolas"/>
+                <w:i/>
+                <w:sz w:val="28"/>
+              </w:rPr>
+              <w:t xml:space="preserve"> para </w:t>
+            </w:r>
+            <w:del w:id="41" w:author="Raul Martin" w:date="2019-05-06T14:02:00Z">
+              <w:r>
+                <w:rPr>
+                  <w:rFonts w:ascii="Consolas" w:hAnsi="Consolas" w:cs="Consolas"/>
+                  <w:i/>
+                  <w:sz w:val="28"/>
+                </w:rPr>
+                <w:delText xml:space="preserve">Potencia </w:delText>
+              </w:r>
+            </w:del>
+            <w:ins w:id="42" w:author="Raul Martin" w:date="2019-05-06T14:02:00Z">
+              <w:r>
+                <w:rPr>
+                  <w:rFonts w:ascii="Consolas" w:hAnsi="Consolas" w:cs="Consolas"/>
+                  <w:i/>
+                  <w:sz w:val="28"/>
+                </w:rPr>
+                <w:t xml:space="preserve">Energía </w:t>
+              </w:r>
+            </w:ins>
+            <w:r>
+              <w:rPr>
+                <w:rFonts w:ascii="Consolas" w:hAnsi="Consolas" w:cs="Consolas"/>
+                <w:i/>
+                <w:sz w:val="28"/>
+              </w:rPr>
+              <w:t xml:space="preserve">activa. Se mide en </w:t>
+            </w:r>
+            <w:proofErr w:type="spellStart"/>
+            <w:r>
+              <w:rPr>
+                <w:rFonts w:ascii="Consolas" w:hAnsi="Consolas" w:cs="Consolas"/>
+                <w:i/>
+                <w:sz w:val="28"/>
+              </w:rPr>
+              <w:t>KW</w:t>
+            </w:r>
+            <w:ins w:id="43" w:author="Raul Martin" w:date="2019-05-06T14:02:00Z">
+              <w:r>
+                <w:rPr>
+                  <w:rFonts w:ascii="Consolas" w:hAnsi="Consolas" w:cs="Consolas"/>
+                  <w:i/>
+                  <w:sz w:val="28"/>
+                </w:rPr>
+                <w:t>h</w:t>
+              </w:r>
+            </w:ins>
+            <w:proofErr w:type="spellEnd"/>
+          </w:p>
+          <w:p>
+            <w:pPr>
+              <w:ind w:left="339" w:right="926"/>
+              <w:rPr>
+                <w:rFonts w:ascii="Arial" w:hAnsi="Arial" w:cs="Arial"/>
+                <w:i/>
+                <w:color w:val="4A442A" w:themeColor="background2" w:themeShade="40"/>
+                <w:sz w:val="28"/>
+              </w:rPr>
+            </w:pPr>
+            <w:r>
+              <w:rPr>
+                <w:rFonts w:ascii="Arial" w:hAnsi="Arial" w:cs="Arial"/>
+                <w:i/>
+                <w:color w:val="4A442A" w:themeColor="background2" w:themeShade="40"/>
+                <w:sz w:val="28"/>
+              </w:rPr>
+              <w:t xml:space="preserve"> </w:t>
+            </w:r>
+          </w:p>
+        </w:tc>
+      </w:tr>
+      <w:tr>
+        <w:trPr>
+          <w:trHeight w:val="1251"/>
+        </w:trPr>
+        <w:tc>
+          <w:tcPr>
+            <w:tcW w:w="6868" w:type="dxa"/>
+            <w:shd w:val="clear" w:color="auto" w:fill="F2F2F2" w:themeFill="background1" w:themeFillShade="F2"/>
+            <w:vAlign w:val="center"/>
+          </w:tcPr>
+          <w:p>
+            <w:pPr>
+              <w:ind w:left="150" w:right="123"/>
+              <w:rPr>
+                <w:rFonts w:ascii="Consolas" w:hAnsi="Consolas" w:cs="Consolas"/>
+                <w:i/>
+                <w:sz w:val="28"/>
+                <w:lang w:val="en-US"/>
+              </w:rPr>
+            </w:pPr>
+            <w:del w:id="44" w:author="Raul Martin" w:date="2019-05-06T14:03:00Z">
+              <w:r>
+                <w:rPr>
+                  <w:rFonts w:ascii="Consolas" w:hAnsi="Consolas" w:cs="Consolas"/>
+                  <w:i/>
+                  <w:sz w:val="28"/>
+                  <w:lang w:val="en-US"/>
+                </w:rPr>
+                <w:delText>r</w:delText>
+              </w:r>
+            </w:del>
+            <w:del w:id="45" w:author="Raul Martin" w:date="2019-05-06T14:02:00Z">
+              <w:r>
+                <w:rPr>
+                  <w:rFonts w:ascii="Consolas" w:hAnsi="Consolas" w:cs="Consolas"/>
+                  <w:i/>
+                  <w:sz w:val="28"/>
+                  <w:lang w:val="en-US"/>
+                </w:rPr>
+                <w:delText>Pow</w:delText>
+              </w:r>
+            </w:del>
+            <w:ins w:id="46" w:author="Raul Martin" w:date="2019-05-06T14:03:00Z">
+              <w:r>
+                <w:rPr>
+                  <w:rFonts w:ascii="Consolas" w:hAnsi="Consolas" w:cs="Consolas"/>
+                  <w:i/>
+                  <w:sz w:val="28"/>
+                  <w:lang w:val="en-US"/>
+                </w:rPr>
+                <w:t>reactive</w:t>
+              </w:r>
+            </w:ins>
+            <w:r>
+              <w:rPr>
+                <w:rFonts w:ascii="Consolas" w:hAnsi="Consolas" w:cs="Consolas"/>
+                <w:i/>
+                <w:sz w:val="28"/>
+                <w:lang w:val="en-US"/>
+              </w:rPr>
+              <w:t xml:space="preserve"> : </w:t>
+            </w:r>
+            <w:r>
+              <w:rPr>
+                <w:rFonts w:ascii="Consolas" w:hAnsi="Consolas" w:cs="Consolas"/>
+                <w:i/>
+                <w:color w:val="365F91" w:themeColor="accent1" w:themeShade="BF"/>
+                <w:sz w:val="28"/>
+                <w:lang w:val="en-US"/>
+              </w:rPr>
+              <w:t xml:space="preserve"> </w:t>
+            </w:r>
+            <w:proofErr w:type="spellStart"/>
+            <w:r>
+              <w:rPr>
+                <w:rFonts w:ascii="Consolas" w:hAnsi="Consolas" w:cs="Consolas"/>
+                <w:i/>
+                <w:color w:val="365F91" w:themeColor="accent1" w:themeShade="BF"/>
+                <w:sz w:val="28"/>
+                <w:lang w:val="en-US"/>
+              </w:rPr>
+              <w:t>common:</w:t>
+            </w:r>
+            <w:r>
+              <w:rPr>
+                <w:rFonts w:ascii="Consolas" w:hAnsi="Consolas" w:cs="Consolas"/>
+                <w:i/>
+                <w:color w:val="365F91" w:themeColor="accent1" w:themeShade="BF"/>
+                <w:sz w:val="28"/>
+                <w:lang w:val="en-US"/>
+              </w:rPr>
+              <w:t>range:minmaxthres:double</w:t>
+            </w:r>
+            <w:proofErr w:type="spellEnd"/>
+          </w:p>
+          <w:p>
+            <w:pPr>
+              <w:ind w:left="150" w:right="123"/>
+              <w:rPr>
+                <w:rFonts w:ascii="Arial" w:hAnsi="Arial" w:cs="Arial"/>
+                <w:color w:val="4A442A" w:themeColor="background2" w:themeShade="40"/>
+                <w:sz w:val="28"/>
+                <w:lang w:val="en-US"/>
+              </w:rPr>
+            </w:pPr>
+            <w:r>
+              <w:rPr>
+                <w:rFonts w:ascii="Consolas" w:hAnsi="Consolas" w:cs="Consolas"/>
+                <w:i/>
+                <w:color w:val="4F6228" w:themeColor="accent3" w:themeShade="80"/>
+                <w:sz w:val="24"/>
+                <w:lang w:val="en-US"/>
+              </w:rPr>
+              <w:t>Read-Write</w:t>
+            </w:r>
+          </w:p>
+        </w:tc>
+        <w:tc>
+          <w:tcPr>
+            <w:tcW w:w="14624" w:type="dxa"/>
+            <w:shd w:val="clear" w:color="auto" w:fill="F2F2F2" w:themeFill="background1" w:themeFillShade="F2"/>
+            <w:vAlign w:val="center"/>
+          </w:tcPr>
+          <w:p>
+            <w:pPr>
+              <w:ind w:left="150" w:right="926"/>
+              <w:rPr>
+                <w:rFonts w:ascii="Arial" w:hAnsi="Arial" w:cs="Arial"/>
+                <w:color w:val="4A442A" w:themeColor="background2" w:themeShade="40"/>
+                <w:sz w:val="28"/>
+                <w:lang w:val="en-US"/>
+              </w:rPr>
+            </w:pPr>
+          </w:p>
+          <w:p>
+            <w:pPr>
+              <w:ind w:left="150" w:right="926"/>
+              <w:rPr>
+                <w:rFonts w:ascii="Consolas" w:hAnsi="Consolas" w:cs="Consolas"/>
+                <w:i/>
+                <w:sz w:val="28"/>
+                <w:u w:val="single"/>
+              </w:rPr>
+            </w:pPr>
+            <w:r>
+              <w:rPr>
+                <w:rFonts w:ascii="Consolas" w:hAnsi="Consolas" w:cs="Consolas"/>
+                <w:i/>
+                <w:sz w:val="28"/>
+                <w:u w:val="single"/>
+              </w:rPr>
+              <w:t>Descripción</w:t>
+            </w:r>
+          </w:p>
+          <w:p>
+            <w:pPr>
+              <w:ind w:left="339" w:right="926"/>
+              <w:rPr>
+                <w:rFonts w:ascii="Consolas" w:hAnsi="Consolas" w:cs="Consolas"/>
+                <w:i/>
+                <w:sz w:val="28"/>
+              </w:rPr>
+            </w:pPr>
+            <w:proofErr w:type="spellStart"/>
+            <w:r>
+              <w:rPr>
+                <w:rFonts w:ascii="Consolas" w:hAnsi="Consolas" w:cs="Consolas"/>
+                <w:i/>
+                <w:sz w:val="28"/>
+              </w:rPr>
+              <w:t>Idem</w:t>
+            </w:r>
+            <w:proofErr w:type="spellEnd"/>
+            <w:r>
+              <w:rPr>
+                <w:rFonts w:ascii="Consolas" w:hAnsi="Consolas" w:cs="Consolas"/>
+                <w:i/>
+                <w:sz w:val="28"/>
+              </w:rPr>
+              <w:t xml:space="preserve"> para </w:t>
+            </w:r>
+            <w:del w:id="47" w:author="Raul Martin" w:date="2019-05-06T14:02:00Z">
+              <w:r>
+                <w:rPr>
+                  <w:rFonts w:ascii="Consolas" w:hAnsi="Consolas" w:cs="Consolas"/>
+                  <w:i/>
+                  <w:sz w:val="28"/>
+                </w:rPr>
+                <w:delText xml:space="preserve">Potencia </w:delText>
+              </w:r>
+            </w:del>
+            <w:ins w:id="48" w:author="Raul Martin" w:date="2019-05-06T14:02:00Z">
+              <w:r>
+                <w:rPr>
+                  <w:rFonts w:ascii="Consolas" w:hAnsi="Consolas" w:cs="Consolas"/>
+                  <w:i/>
+                  <w:sz w:val="28"/>
+                </w:rPr>
+                <w:t xml:space="preserve">Energía </w:t>
+              </w:r>
+            </w:ins>
+            <w:r>
+              <w:rPr>
+                <w:rFonts w:ascii="Consolas" w:hAnsi="Consolas" w:cs="Consolas"/>
+                <w:i/>
+                <w:sz w:val="28"/>
+              </w:rPr>
+              <w:t xml:space="preserve">reactiva. Se mide en </w:t>
+            </w:r>
+            <w:del w:id="49" w:author="Raul Martin" w:date="2019-05-06T14:02:00Z">
+              <w:r>
+                <w:rPr>
+                  <w:rFonts w:ascii="Consolas" w:hAnsi="Consolas" w:cs="Consolas"/>
+                  <w:i/>
+                  <w:sz w:val="28"/>
+                </w:rPr>
+                <w:delText>KW</w:delText>
+              </w:r>
+            </w:del>
+            <w:proofErr w:type="spellStart"/>
+            <w:ins w:id="50" w:author="Raul Martin" w:date="2019-05-06T14:02:00Z">
+              <w:r>
+                <w:rPr>
+                  <w:rFonts w:ascii="Consolas" w:hAnsi="Consolas" w:cs="Consolas"/>
+                  <w:i/>
+                  <w:sz w:val="28"/>
+                </w:rPr>
+                <w:t>KVAh</w:t>
+              </w:r>
+            </w:ins>
+            <w:proofErr w:type="spellEnd"/>
           </w:p>
           <w:p>
             <w:pPr>
@@ -22584,27 +23290,7 @@
                 <w:sz w:val="20"/>
                 <w:szCs w:val="20"/>
               </w:rPr>
-              <w:t xml:space="preserve">    </w:t>
-            </w:r>
-            <w:r>
-              <w:rPr>
-                <w:rFonts w:ascii="Consolas" w:hAnsi="Consolas" w:cs="Consolas"/>
-                <w:color w:val="000000"/>
-                <w:sz w:val="20"/>
-                <w:szCs w:val="20"/>
-              </w:rPr>
-              <w:t xml:space="preserve"> </w:t>
-            </w:r>
-            <w:r>
-              <w:rPr>
-                <w:rFonts w:ascii="Consolas" w:hAnsi="Consolas" w:cs="Consolas"/>
-                <w:i/>
-                <w:iCs/>
-                <w:color w:val="0000C0"/>
-                <w:sz w:val="20"/>
-                <w:szCs w:val="20"/>
-              </w:rPr>
-              <w:t xml:space="preserve"> </w:t>
+              <w:tab/>
             </w:r>
             <w:proofErr w:type="spellStart"/>
             <w:r>
@@ -22709,13 +23395,11 @@
             <w:r>
               <w:rPr>
                 <w:rFonts w:ascii="Consolas" w:hAnsi="Consolas" w:cs="Consolas"/>
-                <w:i/>
-                <w:iCs/>
-                <w:color w:val="0000C0"/>
-                <w:sz w:val="20"/>
-                <w:szCs w:val="20"/>
-              </w:rPr>
-              <w:t xml:space="preserve">      </w:t>
+                <w:color w:val="000000"/>
+                <w:sz w:val="20"/>
+                <w:szCs w:val="20"/>
+              </w:rPr>
+              <w:tab/>
             </w:r>
             <w:proofErr w:type="spellStart"/>
             <w:r>
@@ -22851,18 +23535,9 @@
                 <w:sz w:val="20"/>
                 <w:szCs w:val="20"/>
               </w:rPr>
-              <w:t>MeteringAnalyzerVoltageInRangeEvt</w:t>
+              <w:t>MeteringAnalyzerCurrentOverLimitEvt</w:t>
             </w:r>
             <w:proofErr w:type="spellEnd"/>
-            <w:r>
-              <w:rPr>
-                <w:rFonts w:ascii="Consolas" w:hAnsi="Consolas" w:cs="Consolas"/>
-                <w:color w:val="000000"/>
-                <w:sz w:val="20"/>
-                <w:szCs w:val="20"/>
-              </w:rPr>
-              <w:t xml:space="preserve"> </w:t>
-            </w:r>
             <w:r>
               <w:rPr>
                 <w:rFonts w:ascii="Consolas" w:hAnsi="Consolas" w:cs="Consolas"/>
@@ -22889,7 +23564,7 @@
                 <w:sz w:val="20"/>
                 <w:szCs w:val="20"/>
               </w:rPr>
-              <w:t>//!&lt; Evento al volver a entrar en rango (voltaje)</w:t>
+              <w:t>//!&lt; Evento al superar el límite superior (corriente)</w:t>
             </w:r>
           </w:p>
           <w:p>
@@ -22922,9 +23597,18 @@
                 <w:sz w:val="20"/>
                 <w:szCs w:val="20"/>
               </w:rPr>
-              <w:t>MeteringAnalyzerCurrentOverLimitEvt</w:t>
+              <w:t>MeteringAnalyzerCurrentBelowLimitEvt</w:t>
             </w:r>
             <w:proofErr w:type="spellEnd"/>
+            <w:r>
+              <w:rPr>
+                <w:rFonts w:ascii="Consolas" w:hAnsi="Consolas" w:cs="Consolas"/>
+                <w:color w:val="000000"/>
+                <w:sz w:val="20"/>
+                <w:szCs w:val="20"/>
+              </w:rPr>
+              <w:t xml:space="preserve"> </w:t>
+            </w:r>
             <w:r>
               <w:rPr>
                 <w:rFonts w:ascii="Consolas" w:hAnsi="Consolas" w:cs="Consolas"/>
@@ -22951,7 +23635,7 @@
                 <w:sz w:val="20"/>
                 <w:szCs w:val="20"/>
               </w:rPr>
-              <w:t>//!&lt; Evento al superar el límite superior (corriente)</w:t>
+              <w:t>//!&lt; Evento al superar el límite inferior (corriente)</w:t>
             </w:r>
           </w:p>
           <w:p>
@@ -22984,18 +23668,9 @@
                 <w:sz w:val="20"/>
                 <w:szCs w:val="20"/>
               </w:rPr>
-              <w:t>MeteringAnalyzerCurrentBelowLimitEvt</w:t>
+              <w:t>MeteringAnalyzerPhaseOverLimitEvt</w:t>
             </w:r>
             <w:proofErr w:type="spellEnd"/>
-            <w:r>
-              <w:rPr>
-                <w:rFonts w:ascii="Consolas" w:hAnsi="Consolas" w:cs="Consolas"/>
-                <w:color w:val="000000"/>
-                <w:sz w:val="20"/>
-                <w:szCs w:val="20"/>
-              </w:rPr>
-              <w:t xml:space="preserve"> </w:t>
-            </w:r>
             <w:r>
               <w:rPr>
                 <w:rFonts w:ascii="Consolas" w:hAnsi="Consolas" w:cs="Consolas"/>
@@ -23022,7 +23697,7 @@
                 <w:sz w:val="20"/>
                 <w:szCs w:val="20"/>
               </w:rPr>
-              <w:t>//!&lt; Evento al superar el límite inferior (corriente)</w:t>
+              <w:t>//!&lt; Evento al superar el límite superior (fase)</w:t>
             </w:r>
           </w:p>
           <w:p>
@@ -23055,7 +23730,7 @@
                 <w:sz w:val="20"/>
                 <w:szCs w:val="20"/>
               </w:rPr>
-              <w:t>MeteringAnalyzerCurrentInRangeEvt</w:t>
+              <w:t>MeteringAnalyzerPhaseBelowLimitEvt</w:t>
             </w:r>
             <w:proofErr w:type="spellEnd"/>
             <w:r>
@@ -23093,7 +23768,7 @@
                 <w:sz w:val="20"/>
                 <w:szCs w:val="20"/>
               </w:rPr>
-              <w:t>//!&lt; Evento al volver a entrar en rango (corriente)</w:t>
+              <w:t>//!&lt; Evento al superar el límite inferior (fase)</w:t>
             </w:r>
           </w:p>
           <w:p>
@@ -23126,7 +23801,7 @@
                 <w:sz w:val="20"/>
                 <w:szCs w:val="20"/>
               </w:rPr>
-              <w:t>MeteringAnalyzerPhaseOverLimitEvt</w:t>
+              <w:t>MeteringAnalyzerPFactorOverLimitEvt</w:t>
             </w:r>
             <w:proofErr w:type="spellEnd"/>
             <w:r>
@@ -23155,7 +23830,7 @@
                 <w:sz w:val="20"/>
                 <w:szCs w:val="20"/>
               </w:rPr>
-              <w:t>//!&lt; Evento al superar el límite superior (fase)</w:t>
+              <w:t>//!&lt; Evento al superar el límite superior (factor de potencia)</w:t>
             </w:r>
           </w:p>
           <w:p>
@@ -23188,7 +23863,7 @@
                 <w:sz w:val="20"/>
                 <w:szCs w:val="20"/>
               </w:rPr>
-              <w:t>MeteringAnalyzerPhaseBelowLimitEvt</w:t>
+              <w:t>MeteringAnalyzerPFactorBelowLimitEvt</w:t>
             </w:r>
             <w:proofErr w:type="spellEnd"/>
             <w:r>
@@ -23226,7 +23901,7 @@
                 <w:sz w:val="20"/>
                 <w:szCs w:val="20"/>
               </w:rPr>
-              <w:t>//!&lt; Evento al superar el límite inferior (fase)</w:t>
+              <w:t>//!&lt; Evento al superar el límite inferior (factor de potencia)</w:t>
             </w:r>
           </w:p>
           <w:p>
@@ -23259,18 +23934,9 @@
                 <w:sz w:val="20"/>
                 <w:szCs w:val="20"/>
               </w:rPr>
-              <w:t>MeteringAnalyzerPhaseInRangeEvt</w:t>
+              <w:t>MeteringAnalyzerCosPhyOverLimitEvt</w:t>
             </w:r>
             <w:proofErr w:type="spellEnd"/>
-            <w:r>
-              <w:rPr>
-                <w:rFonts w:ascii="Consolas" w:hAnsi="Consolas" w:cs="Consolas"/>
-                <w:color w:val="000000"/>
-                <w:sz w:val="20"/>
-                <w:szCs w:val="20"/>
-              </w:rPr>
-              <w:t xml:space="preserve"> </w:t>
-            </w:r>
             <w:r>
               <w:rPr>
                 <w:rFonts w:ascii="Consolas" w:hAnsi="Consolas" w:cs="Consolas"/>
@@ -23297,7 +23963,27 @@
                 <w:sz w:val="20"/>
                 <w:szCs w:val="20"/>
               </w:rPr>
-              <w:t>//!&lt; Evento al volver a entrar en rango (fase)</w:t>
+              <w:t xml:space="preserve">//!&lt; Evento al superar el límite superior (coseno </w:t>
+            </w:r>
+            <w:proofErr w:type="spellStart"/>
+            <w:r>
+              <w:rPr>
+                <w:rFonts w:ascii="Consolas" w:hAnsi="Consolas" w:cs="Consolas"/>
+                <w:color w:val="3F5FBF"/>
+                <w:sz w:val="20"/>
+                <w:szCs w:val="20"/>
+              </w:rPr>
+              <w:t>phy</w:t>
+            </w:r>
+            <w:proofErr w:type="spellEnd"/>
+            <w:r>
+              <w:rPr>
+                <w:rFonts w:ascii="Consolas" w:hAnsi="Consolas" w:cs="Consolas"/>
+                <w:color w:val="3F5FBF"/>
+                <w:sz w:val="20"/>
+                <w:szCs w:val="20"/>
+              </w:rPr>
+              <w:t>)</w:t>
             </w:r>
           </w:p>
           <w:p>
@@ -23330,9 +24016,18 @@
                 <w:sz w:val="20"/>
                 <w:szCs w:val="20"/>
               </w:rPr>
-              <w:t>MeteringAnalyzerPFactorOverLimitEvt</w:t>
+              <w:t>MeteringAnalyzerCosPhyBelowLimitEvt</w:t>
             </w:r>
             <w:proofErr w:type="spellEnd"/>
+            <w:r>
+              <w:rPr>
+                <w:rFonts w:ascii="Consolas" w:hAnsi="Consolas" w:cs="Consolas"/>
+                <w:color w:val="000000"/>
+                <w:sz w:val="20"/>
+                <w:szCs w:val="20"/>
+              </w:rPr>
+              <w:t xml:space="preserve"> </w:t>
+            </w:r>
             <w:r>
               <w:rPr>
                 <w:rFonts w:ascii="Consolas" w:hAnsi="Consolas" w:cs="Consolas"/>
@@ -23359,7 +24054,27 @@
                 <w:sz w:val="20"/>
                 <w:szCs w:val="20"/>
               </w:rPr>
-              <w:t>//!&lt; Evento al superar el límite superior (factor de potencia)</w:t>
+              <w:t xml:space="preserve">//!&lt; Evento al superar el límite inferior (coseno </w:t>
+            </w:r>
+            <w:proofErr w:type="spellStart"/>
+            <w:r>
+              <w:rPr>
+                <w:rFonts w:ascii="Consolas" w:hAnsi="Consolas" w:cs="Consolas"/>
+                <w:color w:val="3F5FBF"/>
+                <w:sz w:val="20"/>
+                <w:szCs w:val="20"/>
+              </w:rPr>
+              <w:t>phy</w:t>
+            </w:r>
+            <w:proofErr w:type="spellEnd"/>
+            <w:r>
+              <w:rPr>
+                <w:rFonts w:ascii="Consolas" w:hAnsi="Consolas" w:cs="Consolas"/>
+                <w:color w:val="3F5FBF"/>
+                <w:sz w:val="20"/>
+                <w:szCs w:val="20"/>
+              </w:rPr>
+              <w:t>)</w:t>
             </w:r>
           </w:p>
           <w:p>
@@ -23392,18 +24107,9 @@
                 <w:sz w:val="20"/>
                 <w:szCs w:val="20"/>
               </w:rPr>
-              <w:t>MeteringAnalyzerPFactorBelowLimitEvt</w:t>
+              <w:t>MeteringAnalyzerActPowOverLimitEvt</w:t>
             </w:r>
             <w:proofErr w:type="spellEnd"/>
-            <w:r>
-              <w:rPr>
-                <w:rFonts w:ascii="Consolas" w:hAnsi="Consolas" w:cs="Consolas"/>
-                <w:color w:val="000000"/>
-                <w:sz w:val="20"/>
-                <w:szCs w:val="20"/>
-              </w:rPr>
-              <w:t xml:space="preserve"> </w:t>
-            </w:r>
             <w:r>
               <w:rPr>
                 <w:rFonts w:ascii="Consolas" w:hAnsi="Consolas" w:cs="Consolas"/>
@@ -23430,7 +24136,7 @@
                 <w:sz w:val="20"/>
                 <w:szCs w:val="20"/>
               </w:rPr>
-              <w:t>//!&lt; Evento al superar el límite inferior (factor de potencia)</w:t>
+              <w:t>//!&lt; Evento al superar el límite superior (potencia activa)</w:t>
             </w:r>
           </w:p>
           <w:p>
@@ -23463,7 +24169,7 @@
                 <w:sz w:val="20"/>
                 <w:szCs w:val="20"/>
               </w:rPr>
-              <w:t>MeteringAnalyzerPFactorInRangeEvt</w:t>
+              <w:t>MeteringAnalyzerActPowBelowLimitEvt</w:t>
             </w:r>
             <w:proofErr w:type="spellEnd"/>
             <w:r>
@@ -23501,7 +24207,7 @@
                 <w:sz w:val="20"/>
                 <w:szCs w:val="20"/>
               </w:rPr>
-              <w:t>//!&lt; Evento al volver a entrar en rango (factor de potencia)</w:t>
+              <w:t>//!&lt; Evento al superar el límite inferior (potencia activa)</w:t>
             </w:r>
           </w:p>
           <w:p>
@@ -23534,7 +24240,7 @@
                 <w:sz w:val="20"/>
                 <w:szCs w:val="20"/>
               </w:rPr>
-              <w:t>MeteringAnalyzerCosPhyOverLimitEvt</w:t>
+              <w:t>MeteringAnalyzerReactPowOverLimitEvt</w:t>
             </w:r>
             <w:proofErr w:type="spellEnd"/>
             <w:r>
@@ -23563,27 +24269,7 @@
                 <w:sz w:val="20"/>
                 <w:szCs w:val="20"/>
               </w:rPr>
-              <w:t xml:space="preserve">//!&lt; Evento al superar el límite superior (coseno </w:t>
-            </w:r>
-            <w:proofErr w:type="spellStart"/>
-            <w:r>
-              <w:rPr>
-                <w:rFonts w:ascii="Consolas" w:hAnsi="Consolas" w:cs="Consolas"/>
-                <w:color w:val="3F5FBF"/>
-                <w:sz w:val="20"/>
-                <w:szCs w:val="20"/>
-              </w:rPr>
-              <w:t>phy</w:t>
-            </w:r>
-            <w:proofErr w:type="spellEnd"/>
-            <w:r>
-              <w:rPr>
-                <w:rFonts w:ascii="Consolas" w:hAnsi="Consolas" w:cs="Consolas"/>
-                <w:color w:val="3F5FBF"/>
-                <w:sz w:val="20"/>
-                <w:szCs w:val="20"/>
-              </w:rPr>
-              <w:t>)</w:t>
+              <w:t>//!&lt; Evento al superar el límite superior (potencia reactiva)</w:t>
             </w:r>
           </w:p>
           <w:p>
@@ -23616,18 +24302,9 @@
                 <w:sz w:val="20"/>
                 <w:szCs w:val="20"/>
               </w:rPr>
-              <w:t>MeteringAnalyzerCosPhyBelowLimitEvt</w:t>
+              <w:t>MeteringAnalyzerReactPowBelowLimitEvt</w:t>
             </w:r>
             <w:proofErr w:type="spellEnd"/>
-            <w:r>
-              <w:rPr>
-                <w:rFonts w:ascii="Consolas" w:hAnsi="Consolas" w:cs="Consolas"/>
-                <w:color w:val="000000"/>
-                <w:sz w:val="20"/>
-                <w:szCs w:val="20"/>
-              </w:rPr>
-              <w:t xml:space="preserve"> </w:t>
-            </w:r>
             <w:r>
               <w:rPr>
                 <w:rFonts w:ascii="Consolas" w:hAnsi="Consolas" w:cs="Consolas"/>
@@ -23654,27 +24331,7 @@
                 <w:sz w:val="20"/>
                 <w:szCs w:val="20"/>
               </w:rPr>
-              <w:t xml:space="preserve">//!&lt; Evento al superar el límite inferior (coseno </w:t>
-            </w:r>
-            <w:proofErr w:type="spellStart"/>
-            <w:r>
-              <w:rPr>
-                <w:rFonts w:ascii="Consolas" w:hAnsi="Consolas" w:cs="Consolas"/>
-                <w:color w:val="3F5FBF"/>
-                <w:sz w:val="20"/>
-                <w:szCs w:val="20"/>
-              </w:rPr>
-              <w:t>phy</w:t>
-            </w:r>
-            <w:proofErr w:type="spellEnd"/>
-            <w:r>
-              <w:rPr>
-                <w:rFonts w:ascii="Consolas" w:hAnsi="Consolas" w:cs="Consolas"/>
-                <w:color w:val="3F5FBF"/>
-                <w:sz w:val="20"/>
-                <w:szCs w:val="20"/>
-              </w:rPr>
-              <w:t>)</w:t>
+              <w:t>//!&lt; Evento al superar el límite inferior (potencia reactiva)</w:t>
             </w:r>
           </w:p>
           <w:p>
@@ -23707,18 +24364,9 @@
                 <w:sz w:val="20"/>
                 <w:szCs w:val="20"/>
               </w:rPr>
-              <w:t>MeteringAnalyzerCosPhyInRangeEvt</w:t>
+              <w:t>MeteringAnalyzerFrequencyOverLimitEvt</w:t>
             </w:r>
             <w:proofErr w:type="spellEnd"/>
-            <w:r>
-              <w:rPr>
-                <w:rFonts w:ascii="Consolas" w:hAnsi="Consolas" w:cs="Consolas"/>
-                <w:color w:val="000000"/>
-                <w:sz w:val="20"/>
-                <w:szCs w:val="20"/>
-              </w:rPr>
-              <w:t xml:space="preserve"> </w:t>
-            </w:r>
             <w:r>
               <w:rPr>
                 <w:rFonts w:ascii="Consolas" w:hAnsi="Consolas" w:cs="Consolas"/>
@@ -23745,27 +24393,7 @@
                 <w:sz w:val="20"/>
                 <w:szCs w:val="20"/>
               </w:rPr>
-              <w:t xml:space="preserve">//!&lt; Evento al volver a entrar en rango (coseno </w:t>
-            </w:r>
-            <w:proofErr w:type="spellStart"/>
-            <w:r>
-              <w:rPr>
-                <w:rFonts w:ascii="Consolas" w:hAnsi="Consolas" w:cs="Consolas"/>
-                <w:color w:val="3F5FBF"/>
-                <w:sz w:val="20"/>
-                <w:szCs w:val="20"/>
-              </w:rPr>
-              <w:t>phy</w:t>
-            </w:r>
-            <w:proofErr w:type="spellEnd"/>
-            <w:r>
-              <w:rPr>
-                <w:rFonts w:ascii="Consolas" w:hAnsi="Consolas" w:cs="Consolas"/>
-                <w:color w:val="3F5FBF"/>
-                <w:sz w:val="20"/>
-                <w:szCs w:val="20"/>
-              </w:rPr>
-              <w:t>)</w:t>
+              <w:t>//!&lt; Evento al superar el límite superior (frecuencia)</w:t>
             </w:r>
           </w:p>
           <w:p>
@@ -23798,7 +24426,7 @@
                 <w:sz w:val="20"/>
                 <w:szCs w:val="20"/>
               </w:rPr>
-              <w:t>MeteringAnalyzerActPowOverLimitEvt</w:t>
+              <w:t>MeteringAnalyzerFrequencyBelowLimitEvt</w:t>
             </w:r>
             <w:proofErr w:type="spellEnd"/>
             <w:r>
@@ -23808,17 +24436,16 @@
                 <w:sz w:val="20"/>
                 <w:szCs w:val="20"/>
               </w:rPr>
+              <w:t>= (1 &lt;&lt; 15),</w:t>
+            </w:r>
+            <w:r>
+              <w:rPr>
+                <w:rFonts w:ascii="Consolas" w:hAnsi="Consolas" w:cs="Consolas"/>
+                <w:color w:val="000000"/>
+                <w:sz w:val="20"/>
+                <w:szCs w:val="20"/>
+              </w:rPr>
               <w:tab/>
-              <w:t>= (1 &lt;&lt; 15),</w:t>
-            </w:r>
-            <w:r>
-              <w:rPr>
-                <w:rFonts w:ascii="Consolas" w:hAnsi="Consolas" w:cs="Consolas"/>
-                <w:color w:val="000000"/>
-                <w:sz w:val="20"/>
-                <w:szCs w:val="20"/>
-              </w:rPr>
-              <w:tab/>
             </w:r>
             <w:r>
               <w:rPr>
@@ -23827,7 +24454,7 @@
                 <w:sz w:val="20"/>
                 <w:szCs w:val="20"/>
               </w:rPr>
-              <w:t>//!&lt; Evento al superar el límite superior (potencia activa)</w:t>
+              <w:t>//!&lt; Evento al superar el límite inferior (frecuencia)</w:t>
             </w:r>
           </w:p>
           <w:p>
@@ -23860,18 +24487,9 @@
                 <w:sz w:val="20"/>
                 <w:szCs w:val="20"/>
               </w:rPr>
-              <w:t>MeteringAnalyzerActPowBelowLimitEvt</w:t>
+              <w:t>MeteringAnalyzerThdAOverLimitEvt</w:t>
             </w:r>
             <w:proofErr w:type="spellEnd"/>
-            <w:r>
-              <w:rPr>
-                <w:rFonts w:ascii="Consolas" w:hAnsi="Consolas" w:cs="Consolas"/>
-                <w:color w:val="000000"/>
-                <w:sz w:val="20"/>
-                <w:szCs w:val="20"/>
-              </w:rPr>
-              <w:t xml:space="preserve"> </w:t>
-            </w:r>
             <w:r>
               <w:rPr>
                 <w:rFonts w:ascii="Consolas" w:hAnsi="Consolas" w:cs="Consolas"/>
@@ -23898,7 +24516,7 @@
                 <w:sz w:val="20"/>
                 <w:szCs w:val="20"/>
               </w:rPr>
-              <w:t>//!&lt; Evento al superar el límite inferior (potencia activa)</w:t>
+              <w:t>//!&lt; Evento al superar el límite superior (THD-A)</w:t>
             </w:r>
           </w:p>
           <w:p>
@@ -23931,18 +24549,9 @@
                 <w:sz w:val="20"/>
                 <w:szCs w:val="20"/>
               </w:rPr>
-              <w:t>MeteringAnalyzerActPowInRangeEvt</w:t>
+              <w:t>MeteringAnalyzerThdABelowLimitEvt</w:t>
             </w:r>
             <w:proofErr w:type="spellEnd"/>
-            <w:r>
-              <w:rPr>
-                <w:rFonts w:ascii="Consolas" w:hAnsi="Consolas" w:cs="Consolas"/>
-                <w:color w:val="000000"/>
-                <w:sz w:val="20"/>
-                <w:szCs w:val="20"/>
-              </w:rPr>
-              <w:t xml:space="preserve"> </w:t>
-            </w:r>
             <w:r>
               <w:rPr>
                 <w:rFonts w:ascii="Consolas" w:hAnsi="Consolas" w:cs="Consolas"/>
@@ -23969,7 +24578,7 @@
                 <w:sz w:val="20"/>
                 <w:szCs w:val="20"/>
               </w:rPr>
-              <w:t>//!&lt; Evento al volver a entrar en rango (potencia activa)</w:t>
+              <w:t>//!&lt; Evento al superar el límite inferior (THD-A)</w:t>
             </w:r>
           </w:p>
           <w:p>
@@ -24002,7 +24611,7 @@
                 <w:sz w:val="20"/>
                 <w:szCs w:val="20"/>
               </w:rPr>
-              <w:t>MeteringAnalyzerReactPowOverLimitEvt</w:t>
+              <w:t>MeteringAnalyzerThdVOverLimitEvt</w:t>
             </w:r>
             <w:proofErr w:type="spellEnd"/>
             <w:r>
@@ -24031,7 +24640,7 @@
                 <w:sz w:val="20"/>
                 <w:szCs w:val="20"/>
               </w:rPr>
-              <w:t>//!&lt; Evento al superar el límite superior (potencia reactiva)</w:t>
+              <w:t>//!&lt; Evento al superar el límite superior (THD-V)</w:t>
             </w:r>
           </w:p>
           <w:p>
@@ -24064,7 +24673,7 @@
                 <w:sz w:val="20"/>
                 <w:szCs w:val="20"/>
               </w:rPr>
-              <w:t>MeteringAnalyzerReactPowBelowLimitEvt</w:t>
+              <w:t>MeteringAnalyzerThdVBelowLimitEvt</w:t>
             </w:r>
             <w:proofErr w:type="spellEnd"/>
             <w:r>
@@ -24093,7 +24702,7 @@
                 <w:sz w:val="20"/>
                 <w:szCs w:val="20"/>
               </w:rPr>
-              <w:t>//!&lt; Evento al superar el límite inferior (potencia reactiva)</w:t>
+              <w:t>//!&lt; Evento al superar el límite inferior (THD-V)</w:t>
             </w:r>
           </w:p>
           <w:p>
@@ -24126,18 +24735,9 @@
                 <w:sz w:val="20"/>
                 <w:szCs w:val="20"/>
               </w:rPr>
-              <w:t>MeteringAnalyzerReactPowInRangeEvt</w:t>
+              <w:t>MeteringAnalyzerActEnergyOverLimitEvt</w:t>
             </w:r>
             <w:proofErr w:type="spellEnd"/>
-            <w:r>
-              <w:rPr>
-                <w:rFonts w:ascii="Consolas" w:hAnsi="Consolas" w:cs="Consolas"/>
-                <w:color w:val="000000"/>
-                <w:sz w:val="20"/>
-                <w:szCs w:val="20"/>
-              </w:rPr>
-              <w:t xml:space="preserve"> </w:t>
-            </w:r>
             <w:r>
               <w:rPr>
                 <w:rFonts w:ascii="Consolas" w:hAnsi="Consolas" w:cs="Consolas"/>
@@ -24164,7 +24764,7 @@
                 <w:sz w:val="20"/>
                 <w:szCs w:val="20"/>
               </w:rPr>
-              <w:t>//!&lt; Evento al volver a entrar en rango (potencia reactiva)</w:t>
+              <w:t>//!&lt; Evento al superar el límite superior (energía activa)</w:t>
             </w:r>
           </w:p>
           <w:p>
@@ -24197,7 +24797,7 @@
                 <w:sz w:val="20"/>
                 <w:szCs w:val="20"/>
               </w:rPr>
-              <w:t>MeteringAnalyzerFrequencyOverLimitEvt</w:t>
+              <w:t>MeteringAnalyzerReactEnergyOverLimitEvt</w:t>
             </w:r>
             <w:proofErr w:type="spellEnd"/>
             <w:r>
@@ -24207,17 +24807,7 @@
                 <w:sz w:val="20"/>
                 <w:szCs w:val="20"/>
               </w:rPr>
-              <w:tab/>
-              <w:t>= (1 &lt;&lt; 21),</w:t>
-            </w:r>
-            <w:r>
-              <w:rPr>
-                <w:rFonts w:ascii="Consolas" w:hAnsi="Consolas" w:cs="Consolas"/>
-                <w:color w:val="000000"/>
-                <w:sz w:val="20"/>
-                <w:szCs w:val="20"/>
-              </w:rPr>
-              <w:tab/>
+              <w:t xml:space="preserve"> = (1 &lt;&lt; 21),</w:t>
             </w:r>
             <w:r>
               <w:rPr>
@@ -24226,7 +24816,7 @@
                 <w:sz w:val="20"/>
                 <w:szCs w:val="20"/>
               </w:rPr>
-              <w:t>//!&lt; Evento al superar el límite superior (frecuencia)</w:t>
+              <w:t>//!&lt; Evento al superar el límite superior (energía reactiva)</w:t>
             </w:r>
           </w:p>
           <w:p>
@@ -24259,7 +24849,7 @@
                 <w:sz w:val="20"/>
                 <w:szCs w:val="20"/>
               </w:rPr>
-              <w:t>MeteringAnalyzerFrequencyBelowLimitEvt</w:t>
+              <w:t>MeteringAnalyzerInstantMeasureEvt</w:t>
             </w:r>
             <w:proofErr w:type="spellEnd"/>
             <w:r>
@@ -24269,6 +24859,16 @@
                 <w:sz w:val="20"/>
                 <w:szCs w:val="20"/>
               </w:rPr>
+              <w:t xml:space="preserve"> </w:t>
+            </w:r>
+            <w:r>
+              <w:rPr>
+                <w:rFonts w:ascii="Consolas" w:hAnsi="Consolas" w:cs="Consolas"/>
+                <w:color w:val="000000"/>
+                <w:sz w:val="20"/>
+                <w:szCs w:val="20"/>
+              </w:rPr>
+              <w:tab/>
               <w:t>= (1 &lt;&lt; 22),</w:t>
             </w:r>
             <w:r>
@@ -24287,7 +24887,7 @@
                 <w:sz w:val="20"/>
                 <w:szCs w:val="20"/>
               </w:rPr>
-              <w:t>//!&lt; Evento al superar el límite inferior (frecuencia)</w:t>
+              <w:t>//!&lt; Evento al realizar una medida</w:t>
             </w:r>
           </w:p>
           <w:p>
@@ -24310,55 +24910,14 @@
               </w:rPr>
               <w:tab/>
             </w:r>
-            <w:proofErr w:type="spellStart"/>
-            <w:r>
-              <w:rPr>
-                <w:rFonts w:ascii="Consolas" w:hAnsi="Consolas" w:cs="Consolas"/>
-                <w:i/>
-                <w:iCs/>
-                <w:color w:val="0000C0"/>
-                <w:sz w:val="20"/>
-                <w:szCs w:val="20"/>
-              </w:rPr>
-              <w:t>MeteringAnalyzerFrequencyInRangeEvt</w:t>
-            </w:r>
-            <w:proofErr w:type="spellEnd"/>
-            <w:r>
-              <w:rPr>
-                <w:rFonts w:ascii="Consolas" w:hAnsi="Consolas" w:cs="Consolas"/>
-                <w:color w:val="000000"/>
-                <w:sz w:val="20"/>
-                <w:szCs w:val="20"/>
-              </w:rPr>
-              <w:t xml:space="preserve"> </w:t>
-            </w:r>
-            <w:r>
-              <w:rPr>
-                <w:rFonts w:ascii="Consolas" w:hAnsi="Consolas" w:cs="Consolas"/>
-                <w:color w:val="000000"/>
-                <w:sz w:val="20"/>
-                <w:szCs w:val="20"/>
-              </w:rPr>
-              <w:tab/>
-              <w:t>= (1 &lt;&lt; 23),</w:t>
-            </w:r>
-            <w:r>
-              <w:rPr>
-                <w:rFonts w:ascii="Consolas" w:hAnsi="Consolas" w:cs="Consolas"/>
-                <w:color w:val="000000"/>
-                <w:sz w:val="20"/>
-                <w:szCs w:val="20"/>
-              </w:rPr>
-              <w:tab/>
-            </w:r>
-            <w:r>
-              <w:rPr>
-                <w:rFonts w:ascii="Consolas" w:hAnsi="Consolas" w:cs="Consolas"/>
-                <w:color w:val="3F5FBF"/>
-                <w:sz w:val="20"/>
-                <w:szCs w:val="20"/>
-              </w:rPr>
-              <w:t>//!&lt; Evento al volver a entrar en rango (frecuencia)</w:t>
+            <w:r>
+              <w:rPr>
+                <w:rFonts w:ascii="Consolas" w:hAnsi="Consolas" w:cs="Consolas"/>
+                <w:color w:val="3F7F5F"/>
+                <w:sz w:val="20"/>
+                <w:szCs w:val="20"/>
+              </w:rPr>
+              <w:t>/* elemento inválido */</w:t>
             </w:r>
           </w:p>
           <w:p>
@@ -24370,512 +24929,6 @@
                 <w:rFonts w:ascii="Consolas" w:hAnsi="Consolas" w:cs="Consolas"/>
                 <w:sz w:val="20"/>
                 <w:szCs w:val="20"/>
-              </w:rPr>
-            </w:pPr>
-            <w:r>
-              <w:rPr>
-                <w:rFonts w:ascii="Consolas" w:hAnsi="Consolas" w:cs="Consolas"/>
-                <w:color w:val="000000"/>
-                <w:sz w:val="20"/>
-                <w:szCs w:val="20"/>
-              </w:rPr>
-              <w:tab/>
-            </w:r>
-            <w:proofErr w:type="spellStart"/>
-            <w:r>
-              <w:rPr>
-                <w:rFonts w:ascii="Consolas" w:hAnsi="Consolas" w:cs="Consolas"/>
-                <w:i/>
-                <w:iCs/>
-                <w:color w:val="0000C0"/>
-                <w:sz w:val="20"/>
-                <w:szCs w:val="20"/>
-              </w:rPr>
-              <w:t>MeteringAnalyzerThdAOverLimitEvt</w:t>
-            </w:r>
-            <w:proofErr w:type="spellEnd"/>
-            <w:r>
-              <w:rPr>
-                <w:rFonts w:ascii="Consolas" w:hAnsi="Consolas" w:cs="Consolas"/>
-                <w:color w:val="000000"/>
-                <w:sz w:val="20"/>
-                <w:szCs w:val="20"/>
-              </w:rPr>
-              <w:tab/>
-              <w:t>= (1 &lt;&lt; 24),</w:t>
-            </w:r>
-            <w:r>
-              <w:rPr>
-                <w:rFonts w:ascii="Consolas" w:hAnsi="Consolas" w:cs="Consolas"/>
-                <w:color w:val="000000"/>
-                <w:sz w:val="20"/>
-                <w:szCs w:val="20"/>
-              </w:rPr>
-              <w:tab/>
-            </w:r>
-            <w:r>
-              <w:rPr>
-                <w:rFonts w:ascii="Consolas" w:hAnsi="Consolas" w:cs="Consolas"/>
-                <w:color w:val="3F5FBF"/>
-                <w:sz w:val="20"/>
-                <w:szCs w:val="20"/>
-              </w:rPr>
-              <w:t>//!&lt; Evento al superar el límite superior (THD-A)</w:t>
-            </w:r>
-          </w:p>
-          <w:p>
-            <w:pPr>
-              <w:autoSpaceDE w:val="0"/>
-              <w:autoSpaceDN w:val="0"/>
-              <w:adjustRightInd w:val="0"/>
-              <w:rPr>
-                <w:rFonts w:ascii="Consolas" w:hAnsi="Consolas" w:cs="Consolas"/>
-                <w:sz w:val="20"/>
-                <w:szCs w:val="20"/>
-              </w:rPr>
-            </w:pPr>
-            <w:r>
-              <w:rPr>
-                <w:rFonts w:ascii="Consolas" w:hAnsi="Consolas" w:cs="Consolas"/>
-                <w:color w:val="000000"/>
-                <w:sz w:val="20"/>
-                <w:szCs w:val="20"/>
-              </w:rPr>
-              <w:tab/>
-            </w:r>
-            <w:proofErr w:type="spellStart"/>
-            <w:r>
-              <w:rPr>
-                <w:rFonts w:ascii="Consolas" w:hAnsi="Consolas" w:cs="Consolas"/>
-                <w:i/>
-                <w:iCs/>
-                <w:color w:val="0000C0"/>
-                <w:sz w:val="20"/>
-                <w:szCs w:val="20"/>
-              </w:rPr>
-              <w:t>MeteringAnalyzerThdABelowLimitEvt</w:t>
-            </w:r>
-            <w:proofErr w:type="spellEnd"/>
-            <w:r>
-              <w:rPr>
-                <w:rFonts w:ascii="Consolas" w:hAnsi="Consolas" w:cs="Consolas"/>
-                <w:color w:val="000000"/>
-                <w:sz w:val="20"/>
-                <w:szCs w:val="20"/>
-              </w:rPr>
-              <w:tab/>
-              <w:t>= (1 &lt;&lt; 25),</w:t>
-            </w:r>
-            <w:r>
-              <w:rPr>
-                <w:rFonts w:ascii="Consolas" w:hAnsi="Consolas" w:cs="Consolas"/>
-                <w:color w:val="000000"/>
-                <w:sz w:val="20"/>
-                <w:szCs w:val="20"/>
-              </w:rPr>
-              <w:tab/>
-            </w:r>
-            <w:r>
-              <w:rPr>
-                <w:rFonts w:ascii="Consolas" w:hAnsi="Consolas" w:cs="Consolas"/>
-                <w:color w:val="3F5FBF"/>
-                <w:sz w:val="20"/>
-                <w:szCs w:val="20"/>
-              </w:rPr>
-              <w:t>//!&lt; Evento al superar el límite inferior (THD-A)</w:t>
-            </w:r>
-          </w:p>
-          <w:p>
-            <w:pPr>
-              <w:autoSpaceDE w:val="0"/>
-              <w:autoSpaceDN w:val="0"/>
-              <w:adjustRightInd w:val="0"/>
-              <w:rPr>
-                <w:rFonts w:ascii="Consolas" w:hAnsi="Consolas" w:cs="Consolas"/>
-                <w:sz w:val="20"/>
-                <w:szCs w:val="20"/>
-              </w:rPr>
-            </w:pPr>
-            <w:r>
-              <w:rPr>
-                <w:rFonts w:ascii="Consolas" w:hAnsi="Consolas" w:cs="Consolas"/>
-                <w:color w:val="000000"/>
-                <w:sz w:val="20"/>
-                <w:szCs w:val="20"/>
-              </w:rPr>
-              <w:tab/>
-            </w:r>
-            <w:proofErr w:type="spellStart"/>
-            <w:r>
-              <w:rPr>
-                <w:rFonts w:ascii="Consolas" w:hAnsi="Consolas" w:cs="Consolas"/>
-                <w:i/>
-                <w:iCs/>
-                <w:color w:val="0000C0"/>
-                <w:sz w:val="20"/>
-                <w:szCs w:val="20"/>
-              </w:rPr>
-              <w:t>MeteringAnalyzerThdAInRangeEvt</w:t>
-            </w:r>
-            <w:proofErr w:type="spellEnd"/>
-            <w:r>
-              <w:rPr>
-                <w:rFonts w:ascii="Consolas" w:hAnsi="Consolas" w:cs="Consolas"/>
-                <w:color w:val="000000"/>
-                <w:sz w:val="20"/>
-                <w:szCs w:val="20"/>
-              </w:rPr>
-              <w:t xml:space="preserve"> </w:t>
-            </w:r>
-            <w:r>
-              <w:rPr>
-                <w:rFonts w:ascii="Consolas" w:hAnsi="Consolas" w:cs="Consolas"/>
-                <w:color w:val="000000"/>
-                <w:sz w:val="20"/>
-                <w:szCs w:val="20"/>
-              </w:rPr>
-              <w:tab/>
-            </w:r>
-            <w:r>
-              <w:rPr>
-                <w:rFonts w:ascii="Consolas" w:hAnsi="Consolas" w:cs="Consolas"/>
-                <w:color w:val="000000"/>
-                <w:sz w:val="20"/>
-                <w:szCs w:val="20"/>
-              </w:rPr>
-              <w:tab/>
-              <w:t>= (1 &lt;&lt; 26),</w:t>
-            </w:r>
-            <w:r>
-              <w:rPr>
-                <w:rFonts w:ascii="Consolas" w:hAnsi="Consolas" w:cs="Consolas"/>
-                <w:color w:val="000000"/>
-                <w:sz w:val="20"/>
-                <w:szCs w:val="20"/>
-              </w:rPr>
-              <w:tab/>
-            </w:r>
-            <w:r>
-              <w:rPr>
-                <w:rFonts w:ascii="Consolas" w:hAnsi="Consolas" w:cs="Consolas"/>
-                <w:color w:val="3F5FBF"/>
-                <w:sz w:val="20"/>
-                <w:szCs w:val="20"/>
-              </w:rPr>
-              <w:t>//!&lt; Evento al volver a entrar en rango (THD-A)</w:t>
-            </w:r>
-          </w:p>
-          <w:p>
-            <w:pPr>
-              <w:autoSpaceDE w:val="0"/>
-              <w:autoSpaceDN w:val="0"/>
-              <w:adjustRightInd w:val="0"/>
-              <w:rPr>
-                <w:rFonts w:ascii="Consolas" w:hAnsi="Consolas" w:cs="Consolas"/>
-                <w:sz w:val="20"/>
-                <w:szCs w:val="20"/>
-              </w:rPr>
-            </w:pPr>
-            <w:r>
-              <w:rPr>
-                <w:rFonts w:ascii="Consolas" w:hAnsi="Consolas" w:cs="Consolas"/>
-                <w:color w:val="000000"/>
-                <w:sz w:val="20"/>
-                <w:szCs w:val="20"/>
-              </w:rPr>
-              <w:tab/>
-            </w:r>
-            <w:proofErr w:type="spellStart"/>
-            <w:r>
-              <w:rPr>
-                <w:rFonts w:ascii="Consolas" w:hAnsi="Consolas" w:cs="Consolas"/>
-                <w:i/>
-                <w:iCs/>
-                <w:color w:val="0000C0"/>
-                <w:sz w:val="20"/>
-                <w:szCs w:val="20"/>
-              </w:rPr>
-              <w:t>MeteringAnalyzerThdVOverLimitEvt</w:t>
-            </w:r>
-            <w:proofErr w:type="spellEnd"/>
-            <w:r>
-              <w:rPr>
-                <w:rFonts w:ascii="Consolas" w:hAnsi="Consolas" w:cs="Consolas"/>
-                <w:color w:val="000000"/>
-                <w:sz w:val="20"/>
-                <w:szCs w:val="20"/>
-              </w:rPr>
-              <w:tab/>
-              <w:t>= (1 &lt;&lt; 27),</w:t>
-            </w:r>
-            <w:r>
-              <w:rPr>
-                <w:rFonts w:ascii="Consolas" w:hAnsi="Consolas" w:cs="Consolas"/>
-                <w:color w:val="000000"/>
-                <w:sz w:val="20"/>
-                <w:szCs w:val="20"/>
-              </w:rPr>
-              <w:tab/>
-            </w:r>
-            <w:r>
-              <w:rPr>
-                <w:rFonts w:ascii="Consolas" w:hAnsi="Consolas" w:cs="Consolas"/>
-                <w:color w:val="3F5FBF"/>
-                <w:sz w:val="20"/>
-                <w:szCs w:val="20"/>
-              </w:rPr>
-              <w:t>//!&lt; Evento al superar el límite superior (THD-V)</w:t>
-            </w:r>
-          </w:p>
-          <w:p>
-            <w:pPr>
-              <w:autoSpaceDE w:val="0"/>
-              <w:autoSpaceDN w:val="0"/>
-              <w:adjustRightInd w:val="0"/>
-              <w:rPr>
-                <w:rFonts w:ascii="Consolas" w:hAnsi="Consolas" w:cs="Consolas"/>
-                <w:sz w:val="20"/>
-                <w:szCs w:val="20"/>
-              </w:rPr>
-            </w:pPr>
-            <w:r>
-              <w:rPr>
-                <w:rFonts w:ascii="Consolas" w:hAnsi="Consolas" w:cs="Consolas"/>
-                <w:color w:val="000000"/>
-                <w:sz w:val="20"/>
-                <w:szCs w:val="20"/>
-              </w:rPr>
-              <w:tab/>
-            </w:r>
-            <w:proofErr w:type="spellStart"/>
-            <w:r>
-              <w:rPr>
-                <w:rFonts w:ascii="Consolas" w:hAnsi="Consolas" w:cs="Consolas"/>
-                <w:i/>
-                <w:iCs/>
-                <w:color w:val="0000C0"/>
-                <w:sz w:val="20"/>
-                <w:szCs w:val="20"/>
-              </w:rPr>
-              <w:t>MeteringAnalyzerThdVBelowLimitEvt</w:t>
-            </w:r>
-            <w:proofErr w:type="spellEnd"/>
-            <w:r>
-              <w:rPr>
-                <w:rFonts w:ascii="Consolas" w:hAnsi="Consolas" w:cs="Consolas"/>
-                <w:color w:val="000000"/>
-                <w:sz w:val="20"/>
-                <w:szCs w:val="20"/>
-              </w:rPr>
-              <w:tab/>
-              <w:t>= (1 &lt;&lt; 28),</w:t>
-            </w:r>
-            <w:r>
-              <w:rPr>
-                <w:rFonts w:ascii="Consolas" w:hAnsi="Consolas" w:cs="Consolas"/>
-                <w:color w:val="000000"/>
-                <w:sz w:val="20"/>
-                <w:szCs w:val="20"/>
-              </w:rPr>
-              <w:tab/>
-            </w:r>
-            <w:r>
-              <w:rPr>
-                <w:rFonts w:ascii="Consolas" w:hAnsi="Consolas" w:cs="Consolas"/>
-                <w:color w:val="3F5FBF"/>
-                <w:sz w:val="20"/>
-                <w:szCs w:val="20"/>
-              </w:rPr>
-              <w:t>//!&lt; Evento al superar el límite inferior (THD-V)</w:t>
-            </w:r>
-          </w:p>
-          <w:p>
-            <w:pPr>
-              <w:autoSpaceDE w:val="0"/>
-              <w:autoSpaceDN w:val="0"/>
-              <w:adjustRightInd w:val="0"/>
-              <w:rPr>
-                <w:rFonts w:ascii="Consolas" w:hAnsi="Consolas" w:cs="Consolas"/>
-                <w:sz w:val="20"/>
-                <w:szCs w:val="20"/>
-              </w:rPr>
-            </w:pPr>
-            <w:r>
-              <w:rPr>
-                <w:rFonts w:ascii="Consolas" w:hAnsi="Consolas" w:cs="Consolas"/>
-                <w:color w:val="000000"/>
-                <w:sz w:val="20"/>
-                <w:szCs w:val="20"/>
-              </w:rPr>
-              <w:tab/>
-            </w:r>
-            <w:proofErr w:type="spellStart"/>
-            <w:r>
-              <w:rPr>
-                <w:rFonts w:ascii="Consolas" w:hAnsi="Consolas" w:cs="Consolas"/>
-                <w:i/>
-                <w:iCs/>
-                <w:color w:val="0000C0"/>
-                <w:sz w:val="20"/>
-                <w:szCs w:val="20"/>
-              </w:rPr>
-              <w:t>MeteringAnalyzerThdVInRangeEvt</w:t>
-            </w:r>
-            <w:proofErr w:type="spellEnd"/>
-            <w:r>
-              <w:rPr>
-                <w:rFonts w:ascii="Consolas" w:hAnsi="Consolas" w:cs="Consolas"/>
-                <w:color w:val="000000"/>
-                <w:sz w:val="20"/>
-                <w:szCs w:val="20"/>
-              </w:rPr>
-              <w:t xml:space="preserve"> </w:t>
-            </w:r>
-            <w:r>
-              <w:rPr>
-                <w:rFonts w:ascii="Consolas" w:hAnsi="Consolas" w:cs="Consolas"/>
-                <w:color w:val="000000"/>
-                <w:sz w:val="20"/>
-                <w:szCs w:val="20"/>
-              </w:rPr>
-              <w:tab/>
-            </w:r>
-            <w:r>
-              <w:rPr>
-                <w:rFonts w:ascii="Consolas" w:hAnsi="Consolas" w:cs="Consolas"/>
-                <w:color w:val="000000"/>
-                <w:sz w:val="20"/>
-                <w:szCs w:val="20"/>
-              </w:rPr>
-              <w:tab/>
-              <w:t>= (1 &lt;&lt; 29),</w:t>
-            </w:r>
-            <w:r>
-              <w:rPr>
-                <w:rFonts w:ascii="Consolas" w:hAnsi="Consolas" w:cs="Consolas"/>
-                <w:color w:val="000000"/>
-                <w:sz w:val="20"/>
-                <w:szCs w:val="20"/>
-              </w:rPr>
-              <w:tab/>
-            </w:r>
-            <w:r>
-              <w:rPr>
-                <w:rFonts w:ascii="Consolas" w:hAnsi="Consolas" w:cs="Consolas"/>
-                <w:color w:val="3F5FBF"/>
-                <w:sz w:val="20"/>
-                <w:szCs w:val="20"/>
-              </w:rPr>
-              <w:t>//!&lt; Evento al volver a entrar en rango (THD-V)</w:t>
-            </w:r>
-          </w:p>
-          <w:p>
-            <w:pPr>
-              <w:autoSpaceDE w:val="0"/>
-              <w:autoSpaceDN w:val="0"/>
-              <w:adjustRightInd w:val="0"/>
-              <w:rPr>
-                <w:rFonts w:ascii="Consolas" w:hAnsi="Consolas" w:cs="Consolas"/>
-                <w:sz w:val="20"/>
-                <w:szCs w:val="20"/>
-              </w:rPr>
-            </w:pPr>
-            <w:r>
-              <w:rPr>
-                <w:rFonts w:ascii="Consolas" w:hAnsi="Consolas" w:cs="Consolas"/>
-                <w:color w:val="000000"/>
-                <w:sz w:val="20"/>
-                <w:szCs w:val="20"/>
-              </w:rPr>
-              <w:tab/>
-            </w:r>
-            <w:proofErr w:type="spellStart"/>
-            <w:r>
-              <w:rPr>
-                <w:rFonts w:ascii="Consolas" w:hAnsi="Consolas" w:cs="Consolas"/>
-                <w:i/>
-                <w:iCs/>
-                <w:color w:val="0000C0"/>
-                <w:sz w:val="20"/>
-                <w:szCs w:val="20"/>
-              </w:rPr>
-              <w:t>MeteringAnalyzerInstantMeasureEvt</w:t>
-            </w:r>
-            <w:proofErr w:type="spellEnd"/>
-            <w:r>
-              <w:rPr>
-                <w:rFonts w:ascii="Consolas" w:hAnsi="Consolas" w:cs="Consolas"/>
-                <w:color w:val="000000"/>
-                <w:sz w:val="20"/>
-                <w:szCs w:val="20"/>
-              </w:rPr>
-              <w:t xml:space="preserve"> </w:t>
-            </w:r>
-            <w:r>
-              <w:rPr>
-                <w:rFonts w:ascii="Consolas" w:hAnsi="Consolas" w:cs="Consolas"/>
-                <w:color w:val="000000"/>
-                <w:sz w:val="20"/>
-                <w:szCs w:val="20"/>
-              </w:rPr>
-              <w:tab/>
-              <w:t>= (1 &lt;&lt; 30),</w:t>
-            </w:r>
-            <w:r>
-              <w:rPr>
-                <w:rFonts w:ascii="Consolas" w:hAnsi="Consolas" w:cs="Consolas"/>
-                <w:color w:val="000000"/>
-                <w:sz w:val="20"/>
-                <w:szCs w:val="20"/>
-              </w:rPr>
-              <w:tab/>
-            </w:r>
-            <w:r>
-              <w:rPr>
-                <w:rFonts w:ascii="Consolas" w:hAnsi="Consolas" w:cs="Consolas"/>
-                <w:color w:val="3F5FBF"/>
-                <w:sz w:val="20"/>
-                <w:szCs w:val="20"/>
-              </w:rPr>
-              <w:t>//!&lt; Evento al realizar una medida</w:t>
-            </w:r>
-          </w:p>
-          <w:p>
-            <w:pPr>
-              <w:autoSpaceDE w:val="0"/>
-              <w:autoSpaceDN w:val="0"/>
-              <w:adjustRightInd w:val="0"/>
-              <w:rPr>
-                <w:rFonts w:ascii="Consolas" w:hAnsi="Consolas" w:cs="Consolas"/>
-                <w:sz w:val="20"/>
-                <w:szCs w:val="20"/>
-              </w:rPr>
-            </w:pPr>
-            <w:r>
-              <w:rPr>
-                <w:rFonts w:ascii="Consolas" w:hAnsi="Consolas" w:cs="Consolas"/>
-                <w:color w:val="000000"/>
-                <w:sz w:val="20"/>
-                <w:szCs w:val="20"/>
-              </w:rPr>
-              <w:tab/>
-            </w:r>
-            <w:r>
-              <w:rPr>
-                <w:rFonts w:ascii="Consolas" w:hAnsi="Consolas" w:cs="Consolas"/>
-                <w:color w:val="3F7F5F"/>
-                <w:sz w:val="20"/>
-                <w:szCs w:val="20"/>
-              </w:rPr>
-              <w:t>/* elemento inválido */</w:t>
-            </w:r>
-          </w:p>
-          <w:p>
-            <w:pPr>
-              <w:ind w:left="150" w:right="926"/>
-              <w:rPr>
-                <w:rFonts w:ascii="Arial" w:hAnsi="Arial" w:cs="Arial"/>
-                <w:color w:val="4A442A" w:themeColor="background2" w:themeShade="40"/>
               </w:rPr>
             </w:pPr>
             <w:r>
@@ -31568,8 +31621,6 @@
               </w:rPr>
               <w:t>F</w:t>
             </w:r>
-            <w:bookmarkStart w:id="0" w:name="_GoBack"/>
-            <w:bookmarkEnd w:id="0"/>
             <w:r>
               <w:rPr>
                 <w:rFonts w:ascii="Consolas" w:hAnsi="Consolas" w:cs="Consolas"/>

</xml_diff>